<commit_message>
start of march update
</commit_message>
<xml_diff>
--- a/workshop_documents/BIOF085_intro.docx
+++ b/workshop_documents/BIOF085_intro.docx
@@ -95,7 +95,15 @@
           <w:sz w:val="24"/>
           <w:szCs w:val="24"/>
         </w:rPr>
-        <w:t>three</w:t>
+        <w:t>t</w:t>
+      </w:r>
+      <w:r>
+        <w:rPr>
+          <w:rFonts w:ascii="Times New Roman" w:eastAsia="Times New Roman" w:hAnsi="Times New Roman" w:cs="Times New Roman"/>
+          <w:sz w:val="24"/>
+          <w:szCs w:val="24"/>
+        </w:rPr>
+        <w:t>wo</w:t>
       </w:r>
       <w:r>
         <w:rPr>
@@ -129,18 +137,8 @@
           <w:sz w:val="24"/>
           <w:szCs w:val="24"/>
         </w:rPr>
-        <w:t xml:space="preserve"> Notebooks, and google </w:t>
-      </w:r>
-      <w:proofErr w:type="spellStart"/>
-      <w:r>
-        <w:rPr>
-          <w:rFonts w:ascii="Times New Roman" w:eastAsia="Times New Roman" w:hAnsi="Times New Roman" w:cs="Times New Roman"/>
-          <w:sz w:val="24"/>
-          <w:szCs w:val="24"/>
-        </w:rPr>
-        <w:t>colab</w:t>
-      </w:r>
-      <w:proofErr w:type="spellEnd"/>
+        <w:t xml:space="preserve"> Notebooks</w:t>
+      </w:r>
       <w:r>
         <w:rPr>
           <w:rFonts w:ascii="Times New Roman" w:eastAsia="Times New Roman" w:hAnsi="Times New Roman" w:cs="Times New Roman"/>
@@ -566,7 +564,7 @@
           <w:sz w:val="24"/>
           <w:szCs w:val="24"/>
         </w:rPr>
-        <w:t xml:space="preserve">, for this class. You will receive an invitation to join this channel at the e-mail you used during registration, through Canvas. </w:t>
+        <w:t xml:space="preserve">, for this class. </w:t>
       </w:r>
       <w:r>
         <w:rPr>
@@ -576,7 +574,7 @@
           <w:sz w:val="24"/>
           <w:szCs w:val="24"/>
         </w:rPr>
-        <w:t>Please check the Announcements on Canvas for the link as well.</w:t>
+        <w:t>Please check the Announcements on Canvas for the link.</w:t>
       </w:r>
       <w:r>
         <w:rPr>
@@ -600,7 +598,7 @@
           <w:sz w:val="24"/>
           <w:szCs w:val="24"/>
         </w:rPr>
-        <w:t xml:space="preserve"> will be monitoring this Slack channel from 1 week before the workshop starts to 2 days after the workshop ends. You will receive an invitation to join this channel at the e-mail you used during registration. Please promptly join this channel. There will be separate tracks within the channel for installation issues, general Python issues and general data science issues. You can also communicate via Canvas.</w:t>
+        <w:t xml:space="preserve"> will be monitoring this Slack channel from 1 week before the workshop starts to 2 days after the workshop ends. Please promptly join this channel. </w:t>
       </w:r>
     </w:p>
     <w:p>
@@ -640,7 +638,23 @@
           <w:sz w:val="24"/>
           <w:szCs w:val="24"/>
         </w:rPr>
-        <w:t xml:space="preserve">We will be using Python 3 for this workshop, since Python 2 is no longer being maintained. In particular, we will be using the Python 3.7 distribution provided by Anaconda. This distribution comes “batteries included” for all the data science work we’ll be doing, including all the requisite packages. This distribution is available for Windows, MacOS and Linux. </w:t>
+        <w:t>We will be using Python 3 for this workshop, since Python 2 is no longer being maintained. In particular, we will be using the Python 3.</w:t>
+      </w:r>
+      <w:r>
+        <w:rPr>
+          <w:rFonts w:ascii="Times New Roman" w:eastAsia="Times New Roman" w:hAnsi="Times New Roman" w:cs="Times New Roman"/>
+          <w:sz w:val="24"/>
+          <w:szCs w:val="24"/>
+        </w:rPr>
+        <w:t>8</w:t>
+      </w:r>
+      <w:r>
+        <w:rPr>
+          <w:rFonts w:ascii="Times New Roman" w:eastAsia="Times New Roman" w:hAnsi="Times New Roman" w:cs="Times New Roman"/>
+          <w:sz w:val="24"/>
+          <w:szCs w:val="24"/>
+        </w:rPr>
+        <w:t xml:space="preserve"> distribution provided by Anaconda. This distribution comes “batteries included” for all the data science work we’ll be doing, including all the requisite packages. This distribution is available for Windows, MacOS and Linux. </w:t>
       </w:r>
     </w:p>
     <w:p>
@@ -670,7 +684,25 @@
             <w:szCs w:val="24"/>
             <w:u w:val="single"/>
           </w:rPr>
-          <w:t>https://www.anaconda.com/products/individual</w:t>
+          <w:t>https://www.anaconda.com/product</w:t>
+        </w:r>
+        <w:r>
+          <w:rPr>
+            <w:rFonts w:ascii="Times New Roman" w:eastAsia="Times New Roman" w:hAnsi="Times New Roman" w:cs="Times New Roman"/>
+            <w:sz w:val="24"/>
+            <w:szCs w:val="24"/>
+            <w:u w:val="single"/>
+          </w:rPr>
+          <w:t>s</w:t>
+        </w:r>
+        <w:r>
+          <w:rPr>
+            <w:rFonts w:ascii="Times New Roman" w:eastAsia="Times New Roman" w:hAnsi="Times New Roman" w:cs="Times New Roman"/>
+            <w:sz w:val="24"/>
+            <w:szCs w:val="24"/>
+            <w:u w:val="single"/>
+          </w:rPr>
+          <w:t>/individual</w:t>
         </w:r>
         <w:r>
           <w:rPr>
@@ -689,7 +721,23 @@
           <w:sz w:val="24"/>
           <w:szCs w:val="24"/>
         </w:rPr>
-        <w:t xml:space="preserve">. Scroll down to the bottom of the page and download the Python 3.7 Graphical Installer appropriate for your operating system. You should install the </w:t>
+        <w:t>. Scroll down to the bottom of the page and download the Python 3.</w:t>
+      </w:r>
+      <w:r>
+        <w:rPr>
+          <w:rFonts w:ascii="Times New Roman" w:eastAsia="Times New Roman" w:hAnsi="Times New Roman" w:cs="Times New Roman"/>
+          <w:sz w:val="24"/>
+          <w:szCs w:val="24"/>
+        </w:rPr>
+        <w:t>8</w:t>
+      </w:r>
+      <w:r>
+        <w:rPr>
+          <w:rFonts w:ascii="Times New Roman" w:eastAsia="Times New Roman" w:hAnsi="Times New Roman" w:cs="Times New Roman"/>
+          <w:sz w:val="24"/>
+          <w:szCs w:val="24"/>
+        </w:rPr>
+        <w:t xml:space="preserve"> Graphical Installer appropriate for your operating system. You should install the </w:t>
       </w:r>
       <w:r>
         <w:rPr>
@@ -727,7 +775,23 @@
           <w:sz w:val="24"/>
           <w:szCs w:val="24"/>
         </w:rPr>
-        <w:t xml:space="preserve">If you have installation issues, please ping Gaby on Slack </w:t>
+        <w:t>If you have installation issues, please</w:t>
+      </w:r>
+      <w:r>
+        <w:rPr>
+          <w:rFonts w:ascii="Times New Roman" w:eastAsia="Times New Roman" w:hAnsi="Times New Roman" w:cs="Times New Roman"/>
+          <w:sz w:val="24"/>
+          <w:szCs w:val="24"/>
+        </w:rPr>
+        <w:t xml:space="preserve"> come to the Day 0 session, and if that is not possible</w:t>
+      </w:r>
+      <w:r>
+        <w:rPr>
+          <w:rFonts w:ascii="Times New Roman" w:eastAsia="Times New Roman" w:hAnsi="Times New Roman" w:cs="Times New Roman"/>
+          <w:sz w:val="24"/>
+          <w:szCs w:val="24"/>
+        </w:rPr>
+        <w:t xml:space="preserve"> ping Gaby on Slack </w:t>
       </w:r>
       <w:r>
         <w:rPr>
@@ -745,7 +809,33 @@
           <w:sz w:val="24"/>
           <w:szCs w:val="24"/>
         </w:rPr>
-        <w:t xml:space="preserve"> so we can help you with any issues. The Anaconda distribution is robust and should install effortlessly on all operating systems, in our experience, but you never know.</w:t>
+        <w:t xml:space="preserve"> so we can help you with any issues. </w:t>
+      </w:r>
+      <w:r>
+        <w:rPr>
+          <w:rFonts w:ascii="Times New Roman" w:eastAsia="Times New Roman" w:hAnsi="Times New Roman" w:cs="Times New Roman"/>
+          <w:b/>
+          <w:bCs/>
+          <w:sz w:val="24"/>
+          <w:szCs w:val="24"/>
+        </w:rPr>
+        <w:t>If you are not at the day 0 session, please complete the day 0 section of canvas before day 1.</w:t>
+      </w:r>
+      <w:r>
+        <w:rPr>
+          <w:rFonts w:ascii="Times New Roman" w:eastAsia="Times New Roman" w:hAnsi="Times New Roman" w:cs="Times New Roman"/>
+          <w:sz w:val="24"/>
+          <w:szCs w:val="24"/>
+        </w:rPr>
+        <w:t xml:space="preserve"> </w:t>
+      </w:r>
+      <w:r>
+        <w:rPr>
+          <w:rFonts w:ascii="Times New Roman" w:eastAsia="Times New Roman" w:hAnsi="Times New Roman" w:cs="Times New Roman"/>
+          <w:sz w:val="24"/>
+          <w:szCs w:val="24"/>
+        </w:rPr>
+        <w:t>The Anaconda distribution is robust and should install effortlessly on all operating systems, in our experience, but you never know.</w:t>
       </w:r>
     </w:p>
     <w:p>
@@ -780,10 +870,10 @@
         <w:tblLook w:val="04A0" w:firstRow="1" w:lastRow="0" w:firstColumn="1" w:lastColumn="0" w:noHBand="0" w:noVBand="1"/>
       </w:tblPr>
       <w:tblGrid>
-        <w:gridCol w:w="595"/>
-        <w:gridCol w:w="1535"/>
-        <w:gridCol w:w="2205"/>
-        <w:gridCol w:w="5106"/>
+        <w:gridCol w:w="712"/>
+        <w:gridCol w:w="1799"/>
+        <w:gridCol w:w="2160"/>
+        <w:gridCol w:w="4770"/>
       </w:tblGrid>
       <w:tr>
         <w:trPr>
@@ -791,7 +881,7 @@
         </w:trPr>
         <w:tc>
           <w:tcPr>
-            <w:tcW w:w="315" w:type="pct"/>
+            <w:tcW w:w="377" w:type="pct"/>
             <w:tcBorders>
               <w:top w:val="single" w:sz="6" w:space="0" w:color="333333"/>
               <w:left w:val="single" w:sz="6" w:space="0" w:color="333333"/>
@@ -828,7 +918,7 @@
         </w:tc>
         <w:tc>
           <w:tcPr>
-            <w:tcW w:w="813" w:type="pct"/>
+            <w:tcW w:w="953" w:type="pct"/>
             <w:tcBorders>
               <w:top w:val="single" w:sz="6" w:space="0" w:color="333333"/>
               <w:left w:val="single" w:sz="6" w:space="0" w:color="333333"/>
@@ -865,7 +955,7 @@
         </w:tc>
         <w:tc>
           <w:tcPr>
-            <w:tcW w:w="1168" w:type="pct"/>
+            <w:tcW w:w="1144" w:type="pct"/>
             <w:tcBorders>
               <w:top w:val="single" w:sz="6" w:space="0" w:color="333333"/>
               <w:left w:val="single" w:sz="6" w:space="0" w:color="333333"/>
@@ -902,7 +992,7 @@
         </w:tc>
         <w:tc>
           <w:tcPr>
-            <w:tcW w:w="2704" w:type="pct"/>
+            <w:tcW w:w="2526" w:type="pct"/>
             <w:tcBorders>
               <w:top w:val="single" w:sz="6" w:space="0" w:color="333333"/>
               <w:left w:val="single" w:sz="6" w:space="0" w:color="333333"/>
@@ -939,9 +1029,12 @@
         </w:tc>
       </w:tr>
       <w:tr>
-        <w:tc>
-          <w:tcPr>
-            <w:tcW w:w="315" w:type="pct"/>
+        <w:trPr>
+          <w:trHeight w:val="672"/>
+        </w:trPr>
+        <w:tc>
+          <w:tcPr>
+            <w:tcW w:w="377" w:type="pct"/>
             <w:tcBorders>
               <w:top w:val="single" w:sz="6" w:space="0" w:color="auto"/>
               <w:left w:val="single" w:sz="6" w:space="0" w:color="auto"/>
@@ -972,7 +1065,7 @@
         </w:tc>
         <w:tc>
           <w:tcPr>
-            <w:tcW w:w="813" w:type="pct"/>
+            <w:tcW w:w="953" w:type="pct"/>
             <w:tcBorders>
               <w:top w:val="single" w:sz="6" w:space="0" w:color="auto"/>
               <w:left w:val="single" w:sz="6" w:space="0" w:color="auto"/>
@@ -1003,38 +1096,38 @@
         </w:tc>
         <w:tc>
           <w:tcPr>
-            <w:tcW w:w="1168" w:type="pct"/>
-            <w:tcBorders>
-              <w:top w:val="single" w:sz="6" w:space="0" w:color="auto"/>
-              <w:left w:val="single" w:sz="6" w:space="0" w:color="auto"/>
-              <w:bottom w:val="single" w:sz="6" w:space="0" w:color="auto"/>
-              <w:right w:val="single" w:sz="6" w:space="0" w:color="auto"/>
-            </w:tcBorders>
-            <w:shd w:val="clear" w:color="auto" w:fill="auto"/>
-            <w:vAlign w:val="center"/>
-          </w:tcPr>
-          <w:p>
-            <w:pPr>
-              <w:spacing w:after="0" w:line="240" w:lineRule="auto"/>
-              <w:rPr>
-                <w:rFonts w:ascii="Times New Roman" w:eastAsia="Times New Roman" w:hAnsi="Times New Roman" w:cs="Times New Roman"/>
-                <w:sz w:val="24"/>
-                <w:szCs w:val="24"/>
-              </w:rPr>
-            </w:pPr>
-            <w:r>
-              <w:rPr>
-                <w:rFonts w:ascii="Times New Roman" w:eastAsia="Times New Roman" w:hAnsi="Times New Roman" w:cs="Times New Roman"/>
-                <w:sz w:val="24"/>
-                <w:szCs w:val="24"/>
-              </w:rPr>
-              <w:t>In-person on Zoom</w:t>
-            </w:r>
-          </w:p>
-        </w:tc>
-        <w:tc>
-          <w:tcPr>
-            <w:tcW w:w="2704" w:type="pct"/>
+            <w:tcW w:w="1144" w:type="pct"/>
+            <w:tcBorders>
+              <w:top w:val="single" w:sz="6" w:space="0" w:color="auto"/>
+              <w:left w:val="single" w:sz="6" w:space="0" w:color="auto"/>
+              <w:bottom w:val="single" w:sz="6" w:space="0" w:color="auto"/>
+              <w:right w:val="single" w:sz="6" w:space="0" w:color="auto"/>
+            </w:tcBorders>
+            <w:shd w:val="clear" w:color="auto" w:fill="auto"/>
+            <w:vAlign w:val="center"/>
+          </w:tcPr>
+          <w:p>
+            <w:pPr>
+              <w:spacing w:after="0" w:line="240" w:lineRule="auto"/>
+              <w:rPr>
+                <w:rFonts w:ascii="Times New Roman" w:eastAsia="Times New Roman" w:hAnsi="Times New Roman" w:cs="Times New Roman"/>
+                <w:sz w:val="24"/>
+                <w:szCs w:val="24"/>
+              </w:rPr>
+            </w:pPr>
+            <w:r>
+              <w:rPr>
+                <w:rFonts w:ascii="Times New Roman" w:eastAsia="Times New Roman" w:hAnsi="Times New Roman" w:cs="Times New Roman"/>
+                <w:sz w:val="24"/>
+                <w:szCs w:val="24"/>
+              </w:rPr>
+              <w:t>Zoom</w:t>
+            </w:r>
+          </w:p>
+        </w:tc>
+        <w:tc>
+          <w:tcPr>
+            <w:tcW w:w="2526" w:type="pct"/>
             <w:tcBorders>
               <w:top w:val="single" w:sz="6" w:space="0" w:color="auto"/>
               <w:left w:val="single" w:sz="6" w:space="0" w:color="auto"/>
@@ -1083,7 +1176,7 @@
       <w:tr>
         <w:tc>
           <w:tcPr>
-            <w:tcW w:w="315" w:type="pct"/>
+            <w:tcW w:w="377" w:type="pct"/>
             <w:tcBorders>
               <w:top w:val="single" w:sz="6" w:space="0" w:color="auto"/>
               <w:left w:val="single" w:sz="6" w:space="0" w:color="auto"/>
@@ -1115,7 +1208,7 @@
         </w:tc>
         <w:tc>
           <w:tcPr>
-            <w:tcW w:w="813" w:type="pct"/>
+            <w:tcW w:w="953" w:type="pct"/>
             <w:tcBorders>
               <w:top w:val="single" w:sz="6" w:space="0" w:color="auto"/>
               <w:left w:val="single" w:sz="6" w:space="0" w:color="auto"/>
@@ -1147,39 +1240,39 @@
         </w:tc>
         <w:tc>
           <w:tcPr>
-            <w:tcW w:w="1168" w:type="pct"/>
-            <w:tcBorders>
-              <w:top w:val="single" w:sz="6" w:space="0" w:color="auto"/>
-              <w:left w:val="single" w:sz="6" w:space="0" w:color="auto"/>
-              <w:bottom w:val="single" w:sz="6" w:space="0" w:color="auto"/>
-              <w:right w:val="single" w:sz="6" w:space="0" w:color="auto"/>
-            </w:tcBorders>
-            <w:shd w:val="clear" w:color="auto" w:fill="auto"/>
-            <w:vAlign w:val="center"/>
-            <w:hideMark/>
-          </w:tcPr>
-          <w:p>
-            <w:pPr>
-              <w:spacing w:after="0" w:line="240" w:lineRule="auto"/>
-              <w:rPr>
-                <w:rFonts w:ascii="Times New Roman" w:eastAsia="Times New Roman" w:hAnsi="Times New Roman" w:cs="Times New Roman"/>
-                <w:sz w:val="24"/>
-                <w:szCs w:val="24"/>
-              </w:rPr>
-            </w:pPr>
-            <w:r>
-              <w:rPr>
-                <w:rFonts w:ascii="Times New Roman" w:eastAsia="Times New Roman" w:hAnsi="Times New Roman" w:cs="Times New Roman"/>
-                <w:sz w:val="24"/>
-                <w:szCs w:val="24"/>
-              </w:rPr>
-              <w:t>In-person on Zoom</w:t>
-            </w:r>
-          </w:p>
-        </w:tc>
-        <w:tc>
-          <w:tcPr>
-            <w:tcW w:w="2704" w:type="pct"/>
+            <w:tcW w:w="1144" w:type="pct"/>
+            <w:tcBorders>
+              <w:top w:val="single" w:sz="6" w:space="0" w:color="auto"/>
+              <w:left w:val="single" w:sz="6" w:space="0" w:color="auto"/>
+              <w:bottom w:val="single" w:sz="6" w:space="0" w:color="auto"/>
+              <w:right w:val="single" w:sz="6" w:space="0" w:color="auto"/>
+            </w:tcBorders>
+            <w:shd w:val="clear" w:color="auto" w:fill="auto"/>
+            <w:vAlign w:val="center"/>
+            <w:hideMark/>
+          </w:tcPr>
+          <w:p>
+            <w:pPr>
+              <w:spacing w:after="0" w:line="240" w:lineRule="auto"/>
+              <w:rPr>
+                <w:rFonts w:ascii="Times New Roman" w:eastAsia="Times New Roman" w:hAnsi="Times New Roman" w:cs="Times New Roman"/>
+                <w:sz w:val="24"/>
+                <w:szCs w:val="24"/>
+              </w:rPr>
+            </w:pPr>
+            <w:r>
+              <w:rPr>
+                <w:rFonts w:ascii="Times New Roman" w:eastAsia="Times New Roman" w:hAnsi="Times New Roman" w:cs="Times New Roman"/>
+                <w:sz w:val="24"/>
+                <w:szCs w:val="24"/>
+              </w:rPr>
+              <w:t>Zoom</w:t>
+            </w:r>
+          </w:p>
+        </w:tc>
+        <w:tc>
+          <w:tcPr>
+            <w:tcW w:w="2526" w:type="pct"/>
             <w:tcBorders>
               <w:top w:val="single" w:sz="6" w:space="0" w:color="auto"/>
               <w:left w:val="single" w:sz="6" w:space="0" w:color="auto"/>
@@ -1229,31 +1322,31 @@
       <w:tr>
         <w:tc>
           <w:tcPr>
-            <w:tcW w:w="315" w:type="pct"/>
-            <w:tcBorders>
-              <w:top w:val="single" w:sz="6" w:space="0" w:color="auto"/>
-              <w:left w:val="single" w:sz="6" w:space="0" w:color="auto"/>
-              <w:bottom w:val="single" w:sz="6" w:space="0" w:color="auto"/>
-              <w:right w:val="single" w:sz="6" w:space="0" w:color="auto"/>
-            </w:tcBorders>
-            <w:shd w:val="clear" w:color="auto" w:fill="auto"/>
-            <w:vAlign w:val="center"/>
-            <w:hideMark/>
-          </w:tcPr>
-          <w:p>
-            <w:pPr>
-              <w:spacing w:after="0" w:line="240" w:lineRule="auto"/>
-              <w:rPr>
-                <w:rFonts w:ascii="Times New Roman" w:eastAsia="Times New Roman" w:hAnsi="Times New Roman" w:cs="Times New Roman"/>
-                <w:sz w:val="24"/>
-                <w:szCs w:val="24"/>
-              </w:rPr>
-            </w:pPr>
-          </w:p>
-        </w:tc>
-        <w:tc>
-          <w:tcPr>
-            <w:tcW w:w="813" w:type="pct"/>
+            <w:tcW w:w="377" w:type="pct"/>
+            <w:tcBorders>
+              <w:top w:val="single" w:sz="6" w:space="0" w:color="auto"/>
+              <w:left w:val="single" w:sz="6" w:space="0" w:color="auto"/>
+              <w:bottom w:val="single" w:sz="6" w:space="0" w:color="auto"/>
+              <w:right w:val="single" w:sz="6" w:space="0" w:color="auto"/>
+            </w:tcBorders>
+            <w:shd w:val="clear" w:color="auto" w:fill="auto"/>
+            <w:vAlign w:val="center"/>
+            <w:hideMark/>
+          </w:tcPr>
+          <w:p>
+            <w:pPr>
+              <w:spacing w:after="0" w:line="240" w:lineRule="auto"/>
+              <w:rPr>
+                <w:rFonts w:ascii="Times New Roman" w:eastAsia="Times New Roman" w:hAnsi="Times New Roman" w:cs="Times New Roman"/>
+                <w:sz w:val="24"/>
+                <w:szCs w:val="24"/>
+              </w:rPr>
+            </w:pPr>
+          </w:p>
+        </w:tc>
+        <w:tc>
+          <w:tcPr>
+            <w:tcW w:w="953" w:type="pct"/>
             <w:tcBorders>
               <w:top w:val="single" w:sz="6" w:space="0" w:color="auto"/>
               <w:left w:val="single" w:sz="6" w:space="0" w:color="auto"/>
@@ -1285,39 +1378,39 @@
         </w:tc>
         <w:tc>
           <w:tcPr>
-            <w:tcW w:w="1168" w:type="pct"/>
-            <w:tcBorders>
-              <w:top w:val="single" w:sz="6" w:space="0" w:color="auto"/>
-              <w:left w:val="single" w:sz="6" w:space="0" w:color="auto"/>
-              <w:bottom w:val="single" w:sz="6" w:space="0" w:color="auto"/>
-              <w:right w:val="single" w:sz="6" w:space="0" w:color="auto"/>
-            </w:tcBorders>
-            <w:shd w:val="clear" w:color="auto" w:fill="auto"/>
-            <w:vAlign w:val="center"/>
-            <w:hideMark/>
-          </w:tcPr>
-          <w:p>
-            <w:pPr>
-              <w:spacing w:after="0" w:line="240" w:lineRule="auto"/>
-              <w:rPr>
-                <w:rFonts w:ascii="Times New Roman" w:eastAsia="Times New Roman" w:hAnsi="Times New Roman" w:cs="Times New Roman"/>
-                <w:sz w:val="24"/>
-                <w:szCs w:val="24"/>
-              </w:rPr>
-            </w:pPr>
-            <w:r>
-              <w:rPr>
-                <w:rFonts w:ascii="Times New Roman" w:eastAsia="Times New Roman" w:hAnsi="Times New Roman" w:cs="Times New Roman"/>
-                <w:sz w:val="24"/>
-                <w:szCs w:val="24"/>
-              </w:rPr>
-              <w:t>In-person on Zoom</w:t>
-            </w:r>
-          </w:p>
-        </w:tc>
-        <w:tc>
-          <w:tcPr>
-            <w:tcW w:w="2704" w:type="pct"/>
+            <w:tcW w:w="1144" w:type="pct"/>
+            <w:tcBorders>
+              <w:top w:val="single" w:sz="6" w:space="0" w:color="auto"/>
+              <w:left w:val="single" w:sz="6" w:space="0" w:color="auto"/>
+              <w:bottom w:val="single" w:sz="6" w:space="0" w:color="auto"/>
+              <w:right w:val="single" w:sz="6" w:space="0" w:color="auto"/>
+            </w:tcBorders>
+            <w:shd w:val="clear" w:color="auto" w:fill="auto"/>
+            <w:vAlign w:val="center"/>
+            <w:hideMark/>
+          </w:tcPr>
+          <w:p>
+            <w:pPr>
+              <w:spacing w:after="0" w:line="240" w:lineRule="auto"/>
+              <w:rPr>
+                <w:rFonts w:ascii="Times New Roman" w:eastAsia="Times New Roman" w:hAnsi="Times New Roman" w:cs="Times New Roman"/>
+                <w:sz w:val="24"/>
+                <w:szCs w:val="24"/>
+              </w:rPr>
+            </w:pPr>
+            <w:r>
+              <w:rPr>
+                <w:rFonts w:ascii="Times New Roman" w:eastAsia="Times New Roman" w:hAnsi="Times New Roman" w:cs="Times New Roman"/>
+                <w:sz w:val="24"/>
+                <w:szCs w:val="24"/>
+              </w:rPr>
+              <w:t>Zoom</w:t>
+            </w:r>
+          </w:p>
+        </w:tc>
+        <w:tc>
+          <w:tcPr>
+            <w:tcW w:w="2526" w:type="pct"/>
             <w:tcBorders>
               <w:top w:val="single" w:sz="6" w:space="0" w:color="auto"/>
               <w:left w:val="single" w:sz="6" w:space="0" w:color="auto"/>
@@ -1367,65 +1460,81 @@
       <w:tr>
         <w:tc>
           <w:tcPr>
-            <w:tcW w:w="315" w:type="pct"/>
-            <w:tcBorders>
-              <w:top w:val="single" w:sz="6" w:space="0" w:color="auto"/>
-              <w:left w:val="single" w:sz="6" w:space="0" w:color="auto"/>
-              <w:bottom w:val="single" w:sz="6" w:space="0" w:color="auto"/>
-              <w:right w:val="single" w:sz="6" w:space="0" w:color="auto"/>
-            </w:tcBorders>
-            <w:shd w:val="clear" w:color="auto" w:fill="auto"/>
-            <w:vAlign w:val="center"/>
-            <w:hideMark/>
-          </w:tcPr>
-          <w:p>
-            <w:pPr>
-              <w:spacing w:after="0" w:line="240" w:lineRule="auto"/>
-              <w:rPr>
-                <w:rFonts w:ascii="Times New Roman" w:eastAsia="Times New Roman" w:hAnsi="Times New Roman" w:cs="Times New Roman"/>
-                <w:sz w:val="24"/>
-                <w:szCs w:val="24"/>
-              </w:rPr>
-            </w:pPr>
-          </w:p>
-        </w:tc>
-        <w:tc>
-          <w:tcPr>
-            <w:tcW w:w="813" w:type="pct"/>
-            <w:tcBorders>
-              <w:top w:val="single" w:sz="6" w:space="0" w:color="auto"/>
-              <w:left w:val="single" w:sz="6" w:space="0" w:color="auto"/>
-              <w:bottom w:val="single" w:sz="6" w:space="0" w:color="auto"/>
-              <w:right w:val="single" w:sz="6" w:space="0" w:color="auto"/>
-            </w:tcBorders>
-            <w:shd w:val="clear" w:color="auto" w:fill="auto"/>
-            <w:vAlign w:val="center"/>
-            <w:hideMark/>
-          </w:tcPr>
-          <w:p>
-            <w:pPr>
-              <w:spacing w:after="0" w:line="240" w:lineRule="auto"/>
-              <w:rPr>
-                <w:rFonts w:ascii="Times New Roman" w:eastAsia="Times New Roman" w:hAnsi="Times New Roman" w:cs="Times New Roman"/>
-                <w:sz w:val="24"/>
-                <w:szCs w:val="24"/>
-              </w:rPr>
-            </w:pPr>
-            <w:r>
-              <w:rPr>
-                <w:rFonts w:ascii="Times New Roman" w:eastAsia="Times New Roman" w:hAnsi="Times New Roman" w:cs="Times New Roman"/>
-                <w:sz w:val="24"/>
-                <w:szCs w:val="24"/>
-              </w:rPr>
-              <w:t>2pm-4</w:t>
-            </w:r>
-            <w:r>
-              <w:rPr>
-                <w:rFonts w:ascii="Times New Roman" w:eastAsia="Times New Roman" w:hAnsi="Times New Roman" w:cs="Times New Roman"/>
-                <w:sz w:val="24"/>
-                <w:szCs w:val="24"/>
-              </w:rPr>
-              <w:t>:30</w:t>
+            <w:tcW w:w="377" w:type="pct"/>
+            <w:tcBorders>
+              <w:top w:val="single" w:sz="6" w:space="0" w:color="auto"/>
+              <w:left w:val="single" w:sz="6" w:space="0" w:color="auto"/>
+              <w:bottom w:val="single" w:sz="6" w:space="0" w:color="auto"/>
+              <w:right w:val="single" w:sz="6" w:space="0" w:color="auto"/>
+            </w:tcBorders>
+            <w:shd w:val="clear" w:color="auto" w:fill="auto"/>
+            <w:vAlign w:val="center"/>
+            <w:hideMark/>
+          </w:tcPr>
+          <w:p>
+            <w:pPr>
+              <w:spacing w:after="0" w:line="240" w:lineRule="auto"/>
+              <w:rPr>
+                <w:rFonts w:ascii="Times New Roman" w:eastAsia="Times New Roman" w:hAnsi="Times New Roman" w:cs="Times New Roman"/>
+                <w:sz w:val="24"/>
+                <w:szCs w:val="24"/>
+              </w:rPr>
+            </w:pPr>
+          </w:p>
+        </w:tc>
+        <w:tc>
+          <w:tcPr>
+            <w:tcW w:w="953" w:type="pct"/>
+            <w:tcBorders>
+              <w:top w:val="single" w:sz="6" w:space="0" w:color="auto"/>
+              <w:left w:val="single" w:sz="6" w:space="0" w:color="auto"/>
+              <w:bottom w:val="single" w:sz="6" w:space="0" w:color="auto"/>
+              <w:right w:val="single" w:sz="6" w:space="0" w:color="auto"/>
+            </w:tcBorders>
+            <w:shd w:val="clear" w:color="auto" w:fill="auto"/>
+            <w:vAlign w:val="center"/>
+            <w:hideMark/>
+          </w:tcPr>
+          <w:p>
+            <w:pPr>
+              <w:spacing w:after="0" w:line="240" w:lineRule="auto"/>
+              <w:rPr>
+                <w:rFonts w:ascii="Times New Roman" w:eastAsia="Times New Roman" w:hAnsi="Times New Roman" w:cs="Times New Roman"/>
+                <w:sz w:val="24"/>
+                <w:szCs w:val="24"/>
+              </w:rPr>
+            </w:pPr>
+            <w:r>
+              <w:rPr>
+                <w:rFonts w:ascii="Times New Roman" w:eastAsia="Times New Roman" w:hAnsi="Times New Roman" w:cs="Times New Roman"/>
+                <w:sz w:val="24"/>
+                <w:szCs w:val="24"/>
+              </w:rPr>
+              <w:t>2pm-</w:t>
+            </w:r>
+            <w:r>
+              <w:rPr>
+                <w:rFonts w:ascii="Times New Roman" w:eastAsia="Times New Roman" w:hAnsi="Times New Roman" w:cs="Times New Roman"/>
+                <w:sz w:val="24"/>
+                <w:szCs w:val="24"/>
+              </w:rPr>
+              <w:t>5</w:t>
+            </w:r>
+            <w:r>
+              <w:rPr>
+                <w:rFonts w:ascii="Times New Roman" w:eastAsia="Times New Roman" w:hAnsi="Times New Roman" w:cs="Times New Roman"/>
+                <w:sz w:val="24"/>
+                <w:szCs w:val="24"/>
+              </w:rPr>
+              <w:t>:</w:t>
+            </w:r>
+            <w:r>
+              <w:rPr>
+                <w:rFonts w:ascii="Times New Roman" w:eastAsia="Times New Roman" w:hAnsi="Times New Roman" w:cs="Times New Roman"/>
+                <w:sz w:val="24"/>
+                <w:szCs w:val="24"/>
+              </w:rPr>
+              <w:t>00</w:t>
             </w:r>
             <w:r>
               <w:rPr>
@@ -1439,7 +1548,7 @@
         </w:tc>
         <w:tc>
           <w:tcPr>
-            <w:tcW w:w="1168" w:type="pct"/>
+            <w:tcW w:w="1144" w:type="pct"/>
             <w:tcBorders>
               <w:top w:val="single" w:sz="6" w:space="0" w:color="auto"/>
               <w:left w:val="single" w:sz="6" w:space="0" w:color="auto"/>
@@ -1471,7 +1580,7 @@
         </w:tc>
         <w:tc>
           <w:tcPr>
-            <w:tcW w:w="2704" w:type="pct"/>
+            <w:tcW w:w="2526" w:type="pct"/>
             <w:tcBorders>
               <w:top w:val="single" w:sz="6" w:space="0" w:color="auto"/>
               <w:left w:val="single" w:sz="6" w:space="0" w:color="auto"/>
@@ -1505,127 +1614,127 @@
       <w:tr>
         <w:tc>
           <w:tcPr>
-            <w:tcW w:w="315" w:type="pct"/>
-            <w:tcBorders>
-              <w:top w:val="single" w:sz="6" w:space="0" w:color="auto"/>
-              <w:left w:val="single" w:sz="6" w:space="0" w:color="auto"/>
-              <w:bottom w:val="single" w:sz="6" w:space="0" w:color="auto"/>
-              <w:right w:val="single" w:sz="6" w:space="0" w:color="auto"/>
-            </w:tcBorders>
-            <w:shd w:val="clear" w:color="auto" w:fill="auto"/>
-            <w:vAlign w:val="center"/>
-            <w:hideMark/>
-          </w:tcPr>
-          <w:p>
-            <w:pPr>
-              <w:spacing w:after="0" w:line="240" w:lineRule="auto"/>
-              <w:rPr>
-                <w:rFonts w:ascii="Times New Roman" w:eastAsia="Times New Roman" w:hAnsi="Times New Roman" w:cs="Times New Roman"/>
-                <w:sz w:val="24"/>
-                <w:szCs w:val="24"/>
-              </w:rPr>
-            </w:pPr>
-          </w:p>
-        </w:tc>
-        <w:tc>
-          <w:tcPr>
-            <w:tcW w:w="813" w:type="pct"/>
-            <w:tcBorders>
-              <w:top w:val="single" w:sz="6" w:space="0" w:color="auto"/>
-              <w:left w:val="single" w:sz="6" w:space="0" w:color="auto"/>
-              <w:bottom w:val="single" w:sz="6" w:space="0" w:color="auto"/>
-              <w:right w:val="single" w:sz="6" w:space="0" w:color="auto"/>
-            </w:tcBorders>
-            <w:shd w:val="clear" w:color="auto" w:fill="auto"/>
-            <w:vAlign w:val="center"/>
-            <w:hideMark/>
-          </w:tcPr>
-          <w:p>
-            <w:pPr>
-              <w:spacing w:after="0" w:line="240" w:lineRule="auto"/>
-              <w:rPr>
-                <w:rFonts w:ascii="Times New Roman" w:eastAsia="Times New Roman" w:hAnsi="Times New Roman" w:cs="Times New Roman"/>
-                <w:sz w:val="24"/>
-                <w:szCs w:val="24"/>
-              </w:rPr>
-            </w:pPr>
-            <w:r>
-              <w:rPr>
-                <w:rFonts w:ascii="Times New Roman" w:eastAsia="Times New Roman" w:hAnsi="Times New Roman" w:cs="Times New Roman"/>
-                <w:sz w:val="24"/>
-                <w:szCs w:val="24"/>
-              </w:rPr>
-              <w:t>4</w:t>
-            </w:r>
-            <w:r>
-              <w:rPr>
-                <w:rFonts w:ascii="Times New Roman" w:eastAsia="Times New Roman" w:hAnsi="Times New Roman" w:cs="Times New Roman"/>
-                <w:sz w:val="24"/>
-                <w:szCs w:val="24"/>
-              </w:rPr>
-              <w:t>:30</w:t>
-            </w:r>
-            <w:r>
-              <w:rPr>
-                <w:rFonts w:ascii="Times New Roman" w:eastAsia="Times New Roman" w:hAnsi="Times New Roman" w:cs="Times New Roman"/>
-                <w:sz w:val="24"/>
-                <w:szCs w:val="24"/>
-              </w:rPr>
-              <w:t>pm-</w:t>
-            </w:r>
-            <w:r>
-              <w:rPr>
-                <w:rFonts w:ascii="Times New Roman" w:eastAsia="Times New Roman" w:hAnsi="Times New Roman" w:cs="Times New Roman"/>
-                <w:sz w:val="24"/>
-                <w:szCs w:val="24"/>
-              </w:rPr>
-              <w:t>5</w:t>
-            </w:r>
-            <w:r>
-              <w:rPr>
-                <w:rFonts w:ascii="Times New Roman" w:eastAsia="Times New Roman" w:hAnsi="Times New Roman" w:cs="Times New Roman"/>
-                <w:sz w:val="24"/>
-                <w:szCs w:val="24"/>
-              </w:rPr>
-              <w:t>pm</w:t>
-            </w:r>
-          </w:p>
-        </w:tc>
-        <w:tc>
-          <w:tcPr>
-            <w:tcW w:w="1168" w:type="pct"/>
-            <w:tcBorders>
-              <w:top w:val="single" w:sz="6" w:space="0" w:color="auto"/>
-              <w:left w:val="single" w:sz="6" w:space="0" w:color="auto"/>
-              <w:bottom w:val="single" w:sz="6" w:space="0" w:color="auto"/>
-              <w:right w:val="single" w:sz="6" w:space="0" w:color="auto"/>
-            </w:tcBorders>
-            <w:shd w:val="clear" w:color="auto" w:fill="auto"/>
-            <w:vAlign w:val="center"/>
-            <w:hideMark/>
-          </w:tcPr>
-          <w:p>
-            <w:pPr>
-              <w:spacing w:after="0" w:line="240" w:lineRule="auto"/>
-              <w:rPr>
-                <w:rFonts w:ascii="Times New Roman" w:eastAsia="Times New Roman" w:hAnsi="Times New Roman" w:cs="Times New Roman"/>
-                <w:sz w:val="24"/>
-                <w:szCs w:val="24"/>
-              </w:rPr>
-            </w:pPr>
-            <w:r>
-              <w:rPr>
-                <w:rFonts w:ascii="Times New Roman" w:eastAsia="Times New Roman" w:hAnsi="Times New Roman" w:cs="Times New Roman"/>
-                <w:sz w:val="24"/>
-                <w:szCs w:val="24"/>
-              </w:rPr>
-              <w:t>In-person on Zoom</w:t>
-            </w:r>
-          </w:p>
-        </w:tc>
-        <w:tc>
-          <w:tcPr>
-            <w:tcW w:w="2704" w:type="pct"/>
+            <w:tcW w:w="377" w:type="pct"/>
+            <w:tcBorders>
+              <w:top w:val="single" w:sz="6" w:space="0" w:color="auto"/>
+              <w:left w:val="single" w:sz="6" w:space="0" w:color="auto"/>
+              <w:bottom w:val="single" w:sz="6" w:space="0" w:color="auto"/>
+              <w:right w:val="single" w:sz="6" w:space="0" w:color="auto"/>
+            </w:tcBorders>
+            <w:shd w:val="clear" w:color="auto" w:fill="auto"/>
+            <w:vAlign w:val="center"/>
+            <w:hideMark/>
+          </w:tcPr>
+          <w:p>
+            <w:pPr>
+              <w:spacing w:after="0" w:line="240" w:lineRule="auto"/>
+              <w:rPr>
+                <w:rFonts w:ascii="Times New Roman" w:eastAsia="Times New Roman" w:hAnsi="Times New Roman" w:cs="Times New Roman"/>
+                <w:sz w:val="24"/>
+                <w:szCs w:val="24"/>
+              </w:rPr>
+            </w:pPr>
+            <w:r>
+              <w:rPr>
+                <w:rFonts w:ascii="Times New Roman" w:eastAsia="Times New Roman" w:hAnsi="Times New Roman" w:cs="Times New Roman"/>
+                <w:sz w:val="24"/>
+                <w:szCs w:val="24"/>
+              </w:rPr>
+              <w:t>Day 2</w:t>
+            </w:r>
+          </w:p>
+        </w:tc>
+        <w:tc>
+          <w:tcPr>
+            <w:tcW w:w="953" w:type="pct"/>
+            <w:tcBorders>
+              <w:top w:val="single" w:sz="6" w:space="0" w:color="auto"/>
+              <w:left w:val="single" w:sz="6" w:space="0" w:color="auto"/>
+              <w:bottom w:val="single" w:sz="6" w:space="0" w:color="auto"/>
+              <w:right w:val="single" w:sz="6" w:space="0" w:color="auto"/>
+            </w:tcBorders>
+            <w:shd w:val="clear" w:color="auto" w:fill="auto"/>
+            <w:vAlign w:val="center"/>
+            <w:hideMark/>
+          </w:tcPr>
+          <w:p>
+            <w:pPr>
+              <w:spacing w:after="0" w:line="240" w:lineRule="auto"/>
+              <w:rPr>
+                <w:rFonts w:ascii="Times New Roman" w:eastAsia="Times New Roman" w:hAnsi="Times New Roman" w:cs="Times New Roman"/>
+                <w:sz w:val="24"/>
+                <w:szCs w:val="24"/>
+              </w:rPr>
+            </w:pPr>
+            <w:r>
+              <w:rPr>
+                <w:rFonts w:ascii="Times New Roman" w:eastAsia="Times New Roman" w:hAnsi="Times New Roman" w:cs="Times New Roman"/>
+                <w:sz w:val="24"/>
+                <w:szCs w:val="24"/>
+              </w:rPr>
+              <w:t>9am</w:t>
+            </w:r>
+            <w:r>
+              <w:rPr>
+                <w:rFonts w:ascii="Times New Roman" w:eastAsia="Times New Roman" w:hAnsi="Times New Roman" w:cs="Times New Roman"/>
+                <w:sz w:val="24"/>
+                <w:szCs w:val="24"/>
+              </w:rPr>
+              <w:t>-</w:t>
+            </w:r>
+            <w:r>
+              <w:rPr>
+                <w:rFonts w:ascii="Times New Roman" w:eastAsia="Times New Roman" w:hAnsi="Times New Roman" w:cs="Times New Roman"/>
+                <w:sz w:val="24"/>
+                <w:szCs w:val="24"/>
+              </w:rPr>
+              <w:t>9:30a</w:t>
+            </w:r>
+            <w:r>
+              <w:rPr>
+                <w:rFonts w:ascii="Times New Roman" w:eastAsia="Times New Roman" w:hAnsi="Times New Roman" w:cs="Times New Roman"/>
+                <w:sz w:val="24"/>
+                <w:szCs w:val="24"/>
+              </w:rPr>
+              <w:t>m</w:t>
+            </w:r>
+          </w:p>
+        </w:tc>
+        <w:tc>
+          <w:tcPr>
+            <w:tcW w:w="1144" w:type="pct"/>
+            <w:tcBorders>
+              <w:top w:val="single" w:sz="6" w:space="0" w:color="auto"/>
+              <w:left w:val="single" w:sz="6" w:space="0" w:color="auto"/>
+              <w:bottom w:val="single" w:sz="6" w:space="0" w:color="auto"/>
+              <w:right w:val="single" w:sz="6" w:space="0" w:color="auto"/>
+            </w:tcBorders>
+            <w:shd w:val="clear" w:color="auto" w:fill="auto"/>
+            <w:vAlign w:val="center"/>
+            <w:hideMark/>
+          </w:tcPr>
+          <w:p>
+            <w:pPr>
+              <w:spacing w:after="0" w:line="240" w:lineRule="auto"/>
+              <w:rPr>
+                <w:rFonts w:ascii="Times New Roman" w:eastAsia="Times New Roman" w:hAnsi="Times New Roman" w:cs="Times New Roman"/>
+                <w:sz w:val="24"/>
+                <w:szCs w:val="24"/>
+              </w:rPr>
+            </w:pPr>
+            <w:r>
+              <w:rPr>
+                <w:rFonts w:ascii="Times New Roman" w:eastAsia="Times New Roman" w:hAnsi="Times New Roman" w:cs="Times New Roman"/>
+                <w:sz w:val="24"/>
+                <w:szCs w:val="24"/>
+              </w:rPr>
+              <w:t>Zoom</w:t>
+            </w:r>
+          </w:p>
+        </w:tc>
+        <w:tc>
+          <w:tcPr>
+            <w:tcW w:w="2526" w:type="pct"/>
             <w:tcBorders>
               <w:top w:val="single" w:sz="6" w:space="0" w:color="auto"/>
               <w:left w:val="single" w:sz="6" w:space="0" w:color="auto"/>
@@ -1652,6 +1761,14 @@
                 <w:szCs w:val="24"/>
               </w:rPr>
               <w:t>Q &amp; A</w:t>
+            </w:r>
+            <w:r>
+              <w:rPr>
+                <w:rFonts w:ascii="Times New Roman" w:eastAsia="Times New Roman" w:hAnsi="Times New Roman" w:cs="Times New Roman"/>
+                <w:sz w:val="24"/>
+                <w:szCs w:val="24"/>
+              </w:rPr>
+              <w:t xml:space="preserve"> </w:t>
             </w:r>
           </w:p>
         </w:tc>
@@ -1659,31 +1776,779 @@
       <w:tr>
         <w:tc>
           <w:tcPr>
-            <w:tcW w:w="315" w:type="pct"/>
-            <w:tcBorders>
-              <w:top w:val="single" w:sz="6" w:space="0" w:color="auto"/>
-              <w:left w:val="single" w:sz="6" w:space="0" w:color="auto"/>
-              <w:bottom w:val="single" w:sz="6" w:space="0" w:color="auto"/>
-              <w:right w:val="single" w:sz="6" w:space="0" w:color="auto"/>
-            </w:tcBorders>
-            <w:shd w:val="clear" w:color="auto" w:fill="auto"/>
-            <w:vAlign w:val="center"/>
-            <w:hideMark/>
-          </w:tcPr>
-          <w:p>
-            <w:pPr>
-              <w:spacing w:after="0" w:line="240" w:lineRule="auto"/>
-              <w:rPr>
-                <w:rFonts w:ascii="Times New Roman" w:eastAsia="Times New Roman" w:hAnsi="Times New Roman" w:cs="Times New Roman"/>
-                <w:sz w:val="24"/>
-                <w:szCs w:val="24"/>
-              </w:rPr>
-            </w:pPr>
-          </w:p>
-        </w:tc>
-        <w:tc>
-          <w:tcPr>
-            <w:tcW w:w="813" w:type="pct"/>
+            <w:tcW w:w="377" w:type="pct"/>
+            <w:tcBorders>
+              <w:top w:val="single" w:sz="6" w:space="0" w:color="auto"/>
+              <w:left w:val="single" w:sz="6" w:space="0" w:color="auto"/>
+              <w:bottom w:val="single" w:sz="6" w:space="0" w:color="auto"/>
+              <w:right w:val="single" w:sz="6" w:space="0" w:color="auto"/>
+            </w:tcBorders>
+            <w:shd w:val="clear" w:color="auto" w:fill="auto"/>
+            <w:vAlign w:val="center"/>
+            <w:hideMark/>
+          </w:tcPr>
+          <w:p>
+            <w:pPr>
+              <w:spacing w:after="0" w:line="240" w:lineRule="auto"/>
+              <w:rPr>
+                <w:rFonts w:ascii="Times New Roman" w:eastAsia="Times New Roman" w:hAnsi="Times New Roman" w:cs="Times New Roman"/>
+                <w:sz w:val="24"/>
+                <w:szCs w:val="24"/>
+              </w:rPr>
+            </w:pPr>
+          </w:p>
+        </w:tc>
+        <w:tc>
+          <w:tcPr>
+            <w:tcW w:w="953" w:type="pct"/>
+            <w:tcBorders>
+              <w:top w:val="single" w:sz="6" w:space="0" w:color="auto"/>
+              <w:left w:val="single" w:sz="6" w:space="0" w:color="auto"/>
+              <w:bottom w:val="single" w:sz="6" w:space="0" w:color="auto"/>
+              <w:right w:val="single" w:sz="6" w:space="0" w:color="auto"/>
+            </w:tcBorders>
+            <w:shd w:val="clear" w:color="auto" w:fill="auto"/>
+            <w:vAlign w:val="center"/>
+            <w:hideMark/>
+          </w:tcPr>
+          <w:p>
+            <w:pPr>
+              <w:spacing w:after="0" w:line="240" w:lineRule="auto"/>
+              <w:rPr>
+                <w:rFonts w:ascii="Times New Roman" w:eastAsia="Times New Roman" w:hAnsi="Times New Roman" w:cs="Times New Roman"/>
+                <w:sz w:val="24"/>
+                <w:szCs w:val="24"/>
+                <w:highlight w:val="yellow"/>
+              </w:rPr>
+            </w:pPr>
+            <w:r>
+              <w:rPr>
+                <w:rFonts w:ascii="Times New Roman" w:eastAsia="Times New Roman" w:hAnsi="Times New Roman" w:cs="Times New Roman"/>
+                <w:sz w:val="24"/>
+                <w:szCs w:val="24"/>
+                <w:highlight w:val="yellow"/>
+              </w:rPr>
+              <w:t>9</w:t>
+            </w:r>
+            <w:r>
+              <w:rPr>
+                <w:rFonts w:ascii="Times New Roman" w:eastAsia="Times New Roman" w:hAnsi="Times New Roman" w:cs="Times New Roman"/>
+                <w:sz w:val="24"/>
+                <w:szCs w:val="24"/>
+                <w:highlight w:val="yellow"/>
+              </w:rPr>
+              <w:t>:30</w:t>
+            </w:r>
+            <w:r>
+              <w:rPr>
+                <w:rFonts w:ascii="Times New Roman" w:eastAsia="Times New Roman" w:hAnsi="Times New Roman" w:cs="Times New Roman"/>
+                <w:sz w:val="24"/>
+                <w:szCs w:val="24"/>
+                <w:highlight w:val="yellow"/>
+              </w:rPr>
+              <w:t>am-10</w:t>
+            </w:r>
+            <w:r>
+              <w:rPr>
+                <w:rFonts w:ascii="Times New Roman" w:eastAsia="Times New Roman" w:hAnsi="Times New Roman" w:cs="Times New Roman"/>
+                <w:sz w:val="24"/>
+                <w:szCs w:val="24"/>
+                <w:highlight w:val="yellow"/>
+              </w:rPr>
+              <w:t>:30</w:t>
+            </w:r>
+            <w:r>
+              <w:rPr>
+                <w:rFonts w:ascii="Times New Roman" w:eastAsia="Times New Roman" w:hAnsi="Times New Roman" w:cs="Times New Roman"/>
+                <w:sz w:val="24"/>
+                <w:szCs w:val="24"/>
+                <w:highlight w:val="yellow"/>
+              </w:rPr>
+              <w:t xml:space="preserve"> am</w:t>
+            </w:r>
+          </w:p>
+        </w:tc>
+        <w:tc>
+          <w:tcPr>
+            <w:tcW w:w="1144" w:type="pct"/>
+            <w:tcBorders>
+              <w:top w:val="single" w:sz="6" w:space="0" w:color="auto"/>
+              <w:left w:val="single" w:sz="6" w:space="0" w:color="auto"/>
+              <w:bottom w:val="single" w:sz="6" w:space="0" w:color="auto"/>
+              <w:right w:val="single" w:sz="6" w:space="0" w:color="auto"/>
+            </w:tcBorders>
+            <w:shd w:val="clear" w:color="auto" w:fill="auto"/>
+            <w:vAlign w:val="center"/>
+            <w:hideMark/>
+          </w:tcPr>
+          <w:p>
+            <w:pPr>
+              <w:spacing w:after="0" w:line="240" w:lineRule="auto"/>
+              <w:rPr>
+                <w:rFonts w:ascii="Times New Roman" w:eastAsia="Times New Roman" w:hAnsi="Times New Roman" w:cs="Times New Roman"/>
+                <w:sz w:val="24"/>
+                <w:szCs w:val="24"/>
+                <w:highlight w:val="yellow"/>
+              </w:rPr>
+            </w:pPr>
+            <w:r>
+              <w:rPr>
+                <w:rFonts w:ascii="Times New Roman" w:eastAsia="Times New Roman" w:hAnsi="Times New Roman" w:cs="Times New Roman"/>
+                <w:sz w:val="24"/>
+                <w:szCs w:val="24"/>
+                <w:highlight w:val="yellow"/>
+              </w:rPr>
+              <w:t>Zoom</w:t>
+            </w:r>
+          </w:p>
+        </w:tc>
+        <w:tc>
+          <w:tcPr>
+            <w:tcW w:w="2526" w:type="pct"/>
+            <w:tcBorders>
+              <w:top w:val="single" w:sz="6" w:space="0" w:color="auto"/>
+              <w:left w:val="single" w:sz="6" w:space="0" w:color="auto"/>
+              <w:bottom w:val="single" w:sz="6" w:space="0" w:color="auto"/>
+              <w:right w:val="single" w:sz="6" w:space="0" w:color="auto"/>
+            </w:tcBorders>
+            <w:shd w:val="clear" w:color="auto" w:fill="auto"/>
+            <w:vAlign w:val="center"/>
+            <w:hideMark/>
+          </w:tcPr>
+          <w:p>
+            <w:pPr>
+              <w:spacing w:after="0" w:line="240" w:lineRule="auto"/>
+              <w:rPr>
+                <w:rFonts w:ascii="Times New Roman" w:eastAsia="Times New Roman" w:hAnsi="Times New Roman" w:cs="Times New Roman"/>
+                <w:sz w:val="24"/>
+                <w:szCs w:val="24"/>
+                <w:highlight w:val="yellow"/>
+              </w:rPr>
+            </w:pPr>
+            <w:r>
+              <w:rPr>
+                <w:rFonts w:ascii="Times New Roman" w:eastAsia="Times New Roman" w:hAnsi="Times New Roman" w:cs="Times New Roman"/>
+                <w:sz w:val="24"/>
+                <w:szCs w:val="24"/>
+                <w:highlight w:val="yellow"/>
+              </w:rPr>
+              <w:t>Data visualization</w:t>
+            </w:r>
+          </w:p>
+        </w:tc>
+      </w:tr>
+      <w:tr>
+        <w:tc>
+          <w:tcPr>
+            <w:tcW w:w="377" w:type="pct"/>
+            <w:tcBorders>
+              <w:top w:val="single" w:sz="6" w:space="0" w:color="auto"/>
+              <w:left w:val="single" w:sz="6" w:space="0" w:color="auto"/>
+              <w:bottom w:val="single" w:sz="6" w:space="0" w:color="auto"/>
+              <w:right w:val="single" w:sz="6" w:space="0" w:color="auto"/>
+            </w:tcBorders>
+            <w:shd w:val="clear" w:color="auto" w:fill="auto"/>
+            <w:vAlign w:val="center"/>
+            <w:hideMark/>
+          </w:tcPr>
+          <w:p>
+            <w:pPr>
+              <w:spacing w:after="0" w:line="240" w:lineRule="auto"/>
+              <w:rPr>
+                <w:rFonts w:ascii="Times New Roman" w:eastAsia="Times New Roman" w:hAnsi="Times New Roman" w:cs="Times New Roman"/>
+                <w:sz w:val="24"/>
+                <w:szCs w:val="24"/>
+              </w:rPr>
+            </w:pPr>
+          </w:p>
+        </w:tc>
+        <w:tc>
+          <w:tcPr>
+            <w:tcW w:w="953" w:type="pct"/>
+            <w:tcBorders>
+              <w:top w:val="single" w:sz="6" w:space="0" w:color="auto"/>
+              <w:left w:val="single" w:sz="6" w:space="0" w:color="auto"/>
+              <w:bottom w:val="single" w:sz="6" w:space="0" w:color="auto"/>
+              <w:right w:val="single" w:sz="6" w:space="0" w:color="auto"/>
+            </w:tcBorders>
+            <w:shd w:val="clear" w:color="auto" w:fill="auto"/>
+            <w:vAlign w:val="center"/>
+            <w:hideMark/>
+          </w:tcPr>
+          <w:p>
+            <w:pPr>
+              <w:spacing w:after="0" w:line="240" w:lineRule="auto"/>
+              <w:rPr>
+                <w:rFonts w:ascii="Times New Roman" w:eastAsia="Times New Roman" w:hAnsi="Times New Roman" w:cs="Times New Roman"/>
+                <w:sz w:val="24"/>
+                <w:szCs w:val="24"/>
+                <w:highlight w:val="yellow"/>
+              </w:rPr>
+            </w:pPr>
+            <w:r>
+              <w:rPr>
+                <w:rFonts w:ascii="Times New Roman" w:eastAsia="Times New Roman" w:hAnsi="Times New Roman" w:cs="Times New Roman"/>
+                <w:sz w:val="24"/>
+                <w:szCs w:val="24"/>
+                <w:highlight w:val="yellow"/>
+              </w:rPr>
+              <w:t>10</w:t>
+            </w:r>
+            <w:r>
+              <w:rPr>
+                <w:rFonts w:ascii="Times New Roman" w:eastAsia="Times New Roman" w:hAnsi="Times New Roman" w:cs="Times New Roman"/>
+                <w:sz w:val="24"/>
+                <w:szCs w:val="24"/>
+                <w:highlight w:val="yellow"/>
+              </w:rPr>
+              <w:t>:30</w:t>
+            </w:r>
+            <w:r>
+              <w:rPr>
+                <w:rFonts w:ascii="Times New Roman" w:eastAsia="Times New Roman" w:hAnsi="Times New Roman" w:cs="Times New Roman"/>
+                <w:sz w:val="24"/>
+                <w:szCs w:val="24"/>
+                <w:highlight w:val="yellow"/>
+              </w:rPr>
+              <w:t>am-noon</w:t>
+            </w:r>
+          </w:p>
+        </w:tc>
+        <w:tc>
+          <w:tcPr>
+            <w:tcW w:w="1144" w:type="pct"/>
+            <w:tcBorders>
+              <w:top w:val="single" w:sz="6" w:space="0" w:color="auto"/>
+              <w:left w:val="single" w:sz="6" w:space="0" w:color="auto"/>
+              <w:bottom w:val="single" w:sz="6" w:space="0" w:color="auto"/>
+              <w:right w:val="single" w:sz="6" w:space="0" w:color="auto"/>
+            </w:tcBorders>
+            <w:shd w:val="clear" w:color="auto" w:fill="auto"/>
+            <w:vAlign w:val="center"/>
+            <w:hideMark/>
+          </w:tcPr>
+          <w:p>
+            <w:pPr>
+              <w:spacing w:after="0" w:line="240" w:lineRule="auto"/>
+              <w:rPr>
+                <w:rFonts w:ascii="Times New Roman" w:eastAsia="Times New Roman" w:hAnsi="Times New Roman" w:cs="Times New Roman"/>
+                <w:sz w:val="24"/>
+                <w:szCs w:val="24"/>
+                <w:highlight w:val="yellow"/>
+              </w:rPr>
+            </w:pPr>
+            <w:r>
+              <w:rPr>
+                <w:rFonts w:ascii="Times New Roman" w:eastAsia="Times New Roman" w:hAnsi="Times New Roman" w:cs="Times New Roman"/>
+                <w:sz w:val="24"/>
+                <w:szCs w:val="24"/>
+                <w:highlight w:val="yellow"/>
+              </w:rPr>
+              <w:t>Asynchronous material</w:t>
+            </w:r>
+          </w:p>
+        </w:tc>
+        <w:tc>
+          <w:tcPr>
+            <w:tcW w:w="2526" w:type="pct"/>
+            <w:tcBorders>
+              <w:top w:val="single" w:sz="6" w:space="0" w:color="auto"/>
+              <w:left w:val="single" w:sz="6" w:space="0" w:color="auto"/>
+              <w:bottom w:val="single" w:sz="6" w:space="0" w:color="auto"/>
+              <w:right w:val="single" w:sz="6" w:space="0" w:color="auto"/>
+            </w:tcBorders>
+            <w:shd w:val="clear" w:color="auto" w:fill="auto"/>
+            <w:vAlign w:val="center"/>
+            <w:hideMark/>
+          </w:tcPr>
+          <w:p>
+            <w:pPr>
+              <w:spacing w:after="0" w:line="240" w:lineRule="auto"/>
+              <w:rPr>
+                <w:rFonts w:ascii="Times New Roman" w:eastAsia="Times New Roman" w:hAnsi="Times New Roman" w:cs="Times New Roman"/>
+                <w:sz w:val="24"/>
+                <w:szCs w:val="24"/>
+                <w:highlight w:val="yellow"/>
+              </w:rPr>
+            </w:pPr>
+            <w:r>
+              <w:rPr>
+                <w:rFonts w:ascii="Times New Roman" w:eastAsia="Times New Roman" w:hAnsi="Times New Roman" w:cs="Times New Roman"/>
+                <w:sz w:val="24"/>
+                <w:szCs w:val="24"/>
+                <w:highlight w:val="yellow"/>
+              </w:rPr>
+              <w:t>Data visualization</w:t>
+            </w:r>
+          </w:p>
+        </w:tc>
+      </w:tr>
+      <w:tr>
+        <w:tc>
+          <w:tcPr>
+            <w:tcW w:w="377" w:type="pct"/>
+            <w:tcBorders>
+              <w:top w:val="single" w:sz="6" w:space="0" w:color="auto"/>
+              <w:left w:val="single" w:sz="6" w:space="0" w:color="auto"/>
+              <w:bottom w:val="single" w:sz="6" w:space="0" w:color="auto"/>
+              <w:right w:val="single" w:sz="6" w:space="0" w:color="auto"/>
+            </w:tcBorders>
+            <w:shd w:val="clear" w:color="auto" w:fill="auto"/>
+            <w:vAlign w:val="center"/>
+            <w:hideMark/>
+          </w:tcPr>
+          <w:p>
+            <w:pPr>
+              <w:spacing w:after="0" w:line="240" w:lineRule="auto"/>
+              <w:rPr>
+                <w:rFonts w:ascii="Times New Roman" w:eastAsia="Times New Roman" w:hAnsi="Times New Roman" w:cs="Times New Roman"/>
+                <w:sz w:val="24"/>
+                <w:szCs w:val="24"/>
+              </w:rPr>
+            </w:pPr>
+          </w:p>
+        </w:tc>
+        <w:tc>
+          <w:tcPr>
+            <w:tcW w:w="953" w:type="pct"/>
+            <w:tcBorders>
+              <w:top w:val="single" w:sz="6" w:space="0" w:color="auto"/>
+              <w:left w:val="single" w:sz="6" w:space="0" w:color="auto"/>
+              <w:bottom w:val="single" w:sz="6" w:space="0" w:color="auto"/>
+              <w:right w:val="single" w:sz="6" w:space="0" w:color="auto"/>
+            </w:tcBorders>
+            <w:shd w:val="clear" w:color="auto" w:fill="auto"/>
+            <w:vAlign w:val="center"/>
+            <w:hideMark/>
+          </w:tcPr>
+          <w:p>
+            <w:pPr>
+              <w:spacing w:after="0" w:line="240" w:lineRule="auto"/>
+              <w:rPr>
+                <w:rFonts w:ascii="Times New Roman" w:eastAsia="Times New Roman" w:hAnsi="Times New Roman" w:cs="Times New Roman"/>
+                <w:sz w:val="24"/>
+                <w:szCs w:val="24"/>
+                <w:highlight w:val="yellow"/>
+              </w:rPr>
+            </w:pPr>
+            <w:r>
+              <w:rPr>
+                <w:rFonts w:ascii="Times New Roman" w:eastAsia="Times New Roman" w:hAnsi="Times New Roman" w:cs="Times New Roman"/>
+                <w:sz w:val="24"/>
+                <w:szCs w:val="24"/>
+                <w:highlight w:val="yellow"/>
+              </w:rPr>
+              <w:t>1pm-2pm</w:t>
+            </w:r>
+          </w:p>
+        </w:tc>
+        <w:tc>
+          <w:tcPr>
+            <w:tcW w:w="1144" w:type="pct"/>
+            <w:tcBorders>
+              <w:top w:val="single" w:sz="6" w:space="0" w:color="auto"/>
+              <w:left w:val="single" w:sz="6" w:space="0" w:color="auto"/>
+              <w:bottom w:val="single" w:sz="6" w:space="0" w:color="auto"/>
+              <w:right w:val="single" w:sz="6" w:space="0" w:color="auto"/>
+            </w:tcBorders>
+            <w:shd w:val="clear" w:color="auto" w:fill="auto"/>
+            <w:vAlign w:val="center"/>
+            <w:hideMark/>
+          </w:tcPr>
+          <w:p>
+            <w:pPr>
+              <w:spacing w:after="0" w:line="240" w:lineRule="auto"/>
+              <w:rPr>
+                <w:rFonts w:ascii="Times New Roman" w:eastAsia="Times New Roman" w:hAnsi="Times New Roman" w:cs="Times New Roman"/>
+                <w:sz w:val="24"/>
+                <w:szCs w:val="24"/>
+                <w:highlight w:val="yellow"/>
+              </w:rPr>
+            </w:pPr>
+            <w:r>
+              <w:rPr>
+                <w:rFonts w:ascii="Times New Roman" w:eastAsia="Times New Roman" w:hAnsi="Times New Roman" w:cs="Times New Roman"/>
+                <w:sz w:val="24"/>
+                <w:szCs w:val="24"/>
+                <w:highlight w:val="yellow"/>
+              </w:rPr>
+              <w:t>Zoom</w:t>
+            </w:r>
+          </w:p>
+        </w:tc>
+        <w:tc>
+          <w:tcPr>
+            <w:tcW w:w="2526" w:type="pct"/>
+            <w:tcBorders>
+              <w:top w:val="single" w:sz="6" w:space="0" w:color="auto"/>
+              <w:left w:val="single" w:sz="6" w:space="0" w:color="auto"/>
+              <w:bottom w:val="single" w:sz="6" w:space="0" w:color="auto"/>
+              <w:right w:val="single" w:sz="6" w:space="0" w:color="auto"/>
+            </w:tcBorders>
+            <w:shd w:val="clear" w:color="auto" w:fill="auto"/>
+            <w:vAlign w:val="center"/>
+            <w:hideMark/>
+          </w:tcPr>
+          <w:p>
+            <w:pPr>
+              <w:spacing w:after="0" w:line="240" w:lineRule="auto"/>
+              <w:rPr>
+                <w:rFonts w:ascii="Times New Roman" w:eastAsia="Times New Roman" w:hAnsi="Times New Roman" w:cs="Times New Roman"/>
+                <w:sz w:val="24"/>
+                <w:szCs w:val="24"/>
+                <w:highlight w:val="yellow"/>
+              </w:rPr>
+            </w:pPr>
+            <w:r>
+              <w:rPr>
+                <w:rFonts w:ascii="Times New Roman" w:eastAsia="Times New Roman" w:hAnsi="Times New Roman" w:cs="Times New Roman"/>
+                <w:sz w:val="24"/>
+                <w:szCs w:val="24"/>
+                <w:highlight w:val="yellow"/>
+              </w:rPr>
+              <w:t>Statistical Analysis using Python</w:t>
+            </w:r>
+          </w:p>
+        </w:tc>
+      </w:tr>
+      <w:tr>
+        <w:tc>
+          <w:tcPr>
+            <w:tcW w:w="377" w:type="pct"/>
+            <w:tcBorders>
+              <w:top w:val="single" w:sz="6" w:space="0" w:color="auto"/>
+              <w:left w:val="single" w:sz="6" w:space="0" w:color="auto"/>
+              <w:bottom w:val="single" w:sz="6" w:space="0" w:color="auto"/>
+              <w:right w:val="single" w:sz="6" w:space="0" w:color="auto"/>
+            </w:tcBorders>
+            <w:shd w:val="clear" w:color="auto" w:fill="auto"/>
+            <w:vAlign w:val="center"/>
+            <w:hideMark/>
+          </w:tcPr>
+          <w:p>
+            <w:pPr>
+              <w:spacing w:after="0" w:line="240" w:lineRule="auto"/>
+              <w:rPr>
+                <w:rFonts w:ascii="Times New Roman" w:eastAsia="Times New Roman" w:hAnsi="Times New Roman" w:cs="Times New Roman"/>
+                <w:sz w:val="24"/>
+                <w:szCs w:val="24"/>
+              </w:rPr>
+            </w:pPr>
+          </w:p>
+        </w:tc>
+        <w:tc>
+          <w:tcPr>
+            <w:tcW w:w="953" w:type="pct"/>
+            <w:tcBorders>
+              <w:top w:val="single" w:sz="6" w:space="0" w:color="auto"/>
+              <w:left w:val="single" w:sz="6" w:space="0" w:color="auto"/>
+              <w:bottom w:val="single" w:sz="6" w:space="0" w:color="auto"/>
+              <w:right w:val="single" w:sz="6" w:space="0" w:color="auto"/>
+            </w:tcBorders>
+            <w:shd w:val="clear" w:color="auto" w:fill="auto"/>
+            <w:vAlign w:val="center"/>
+            <w:hideMark/>
+          </w:tcPr>
+          <w:p>
+            <w:pPr>
+              <w:spacing w:after="0" w:line="240" w:lineRule="auto"/>
+              <w:rPr>
+                <w:rFonts w:ascii="Times New Roman" w:eastAsia="Times New Roman" w:hAnsi="Times New Roman" w:cs="Times New Roman"/>
+                <w:sz w:val="24"/>
+                <w:szCs w:val="24"/>
+                <w:highlight w:val="yellow"/>
+              </w:rPr>
+            </w:pPr>
+            <w:r>
+              <w:rPr>
+                <w:rFonts w:ascii="Times New Roman" w:eastAsia="Times New Roman" w:hAnsi="Times New Roman" w:cs="Times New Roman"/>
+                <w:sz w:val="24"/>
+                <w:szCs w:val="24"/>
+                <w:highlight w:val="yellow"/>
+              </w:rPr>
+              <w:t>2pm-4</w:t>
+            </w:r>
+            <w:r>
+              <w:rPr>
+                <w:rFonts w:ascii="Times New Roman" w:eastAsia="Times New Roman" w:hAnsi="Times New Roman" w:cs="Times New Roman"/>
+                <w:sz w:val="24"/>
+                <w:szCs w:val="24"/>
+                <w:highlight w:val="yellow"/>
+              </w:rPr>
+              <w:t>:30</w:t>
+            </w:r>
+            <w:r>
+              <w:rPr>
+                <w:rFonts w:ascii="Times New Roman" w:eastAsia="Times New Roman" w:hAnsi="Times New Roman" w:cs="Times New Roman"/>
+                <w:sz w:val="24"/>
+                <w:szCs w:val="24"/>
+                <w:highlight w:val="yellow"/>
+              </w:rPr>
+              <w:t>pm</w:t>
+            </w:r>
+          </w:p>
+        </w:tc>
+        <w:tc>
+          <w:tcPr>
+            <w:tcW w:w="1144" w:type="pct"/>
+            <w:tcBorders>
+              <w:top w:val="single" w:sz="6" w:space="0" w:color="auto"/>
+              <w:left w:val="single" w:sz="6" w:space="0" w:color="auto"/>
+              <w:bottom w:val="single" w:sz="6" w:space="0" w:color="auto"/>
+              <w:right w:val="single" w:sz="6" w:space="0" w:color="auto"/>
+            </w:tcBorders>
+            <w:shd w:val="clear" w:color="auto" w:fill="auto"/>
+            <w:vAlign w:val="center"/>
+            <w:hideMark/>
+          </w:tcPr>
+          <w:p>
+            <w:pPr>
+              <w:spacing w:after="0" w:line="240" w:lineRule="auto"/>
+              <w:rPr>
+                <w:rFonts w:ascii="Times New Roman" w:eastAsia="Times New Roman" w:hAnsi="Times New Roman" w:cs="Times New Roman"/>
+                <w:sz w:val="24"/>
+                <w:szCs w:val="24"/>
+                <w:highlight w:val="yellow"/>
+              </w:rPr>
+            </w:pPr>
+            <w:r>
+              <w:rPr>
+                <w:rFonts w:ascii="Times New Roman" w:eastAsia="Times New Roman" w:hAnsi="Times New Roman" w:cs="Times New Roman"/>
+                <w:sz w:val="24"/>
+                <w:szCs w:val="24"/>
+                <w:highlight w:val="yellow"/>
+              </w:rPr>
+              <w:t>Asynchronous material</w:t>
+            </w:r>
+          </w:p>
+        </w:tc>
+        <w:tc>
+          <w:tcPr>
+            <w:tcW w:w="2526" w:type="pct"/>
+            <w:tcBorders>
+              <w:top w:val="single" w:sz="6" w:space="0" w:color="auto"/>
+              <w:left w:val="single" w:sz="6" w:space="0" w:color="auto"/>
+              <w:bottom w:val="single" w:sz="6" w:space="0" w:color="auto"/>
+              <w:right w:val="single" w:sz="6" w:space="0" w:color="auto"/>
+            </w:tcBorders>
+            <w:shd w:val="clear" w:color="auto" w:fill="auto"/>
+            <w:vAlign w:val="center"/>
+            <w:hideMark/>
+          </w:tcPr>
+          <w:p>
+            <w:pPr>
+              <w:spacing w:after="0" w:line="240" w:lineRule="auto"/>
+              <w:rPr>
+                <w:rFonts w:ascii="Times New Roman" w:eastAsia="Times New Roman" w:hAnsi="Times New Roman" w:cs="Times New Roman"/>
+                <w:sz w:val="24"/>
+                <w:szCs w:val="24"/>
+                <w:highlight w:val="yellow"/>
+              </w:rPr>
+            </w:pPr>
+            <w:r>
+              <w:rPr>
+                <w:rFonts w:ascii="Times New Roman" w:eastAsia="Times New Roman" w:hAnsi="Times New Roman" w:cs="Times New Roman"/>
+                <w:sz w:val="24"/>
+                <w:szCs w:val="24"/>
+                <w:highlight w:val="yellow"/>
+              </w:rPr>
+              <w:t>Statistical Analysis using Python</w:t>
+            </w:r>
+          </w:p>
+        </w:tc>
+      </w:tr>
+      <w:tr>
+        <w:tc>
+          <w:tcPr>
+            <w:tcW w:w="377" w:type="pct"/>
+            <w:tcBorders>
+              <w:top w:val="single" w:sz="6" w:space="0" w:color="auto"/>
+              <w:left w:val="single" w:sz="6" w:space="0" w:color="auto"/>
+              <w:bottom w:val="single" w:sz="6" w:space="0" w:color="auto"/>
+              <w:right w:val="single" w:sz="6" w:space="0" w:color="auto"/>
+            </w:tcBorders>
+            <w:shd w:val="clear" w:color="auto" w:fill="auto"/>
+            <w:vAlign w:val="center"/>
+            <w:hideMark/>
+          </w:tcPr>
+          <w:p>
+            <w:pPr>
+              <w:spacing w:after="0" w:line="240" w:lineRule="auto"/>
+              <w:rPr>
+                <w:rFonts w:ascii="Times New Roman" w:eastAsia="Times New Roman" w:hAnsi="Times New Roman" w:cs="Times New Roman"/>
+                <w:sz w:val="24"/>
+                <w:szCs w:val="24"/>
+              </w:rPr>
+            </w:pPr>
+          </w:p>
+        </w:tc>
+        <w:tc>
+          <w:tcPr>
+            <w:tcW w:w="953" w:type="pct"/>
+            <w:tcBorders>
+              <w:top w:val="single" w:sz="6" w:space="0" w:color="auto"/>
+              <w:left w:val="single" w:sz="6" w:space="0" w:color="auto"/>
+              <w:bottom w:val="single" w:sz="6" w:space="0" w:color="auto"/>
+              <w:right w:val="single" w:sz="6" w:space="0" w:color="auto"/>
+            </w:tcBorders>
+            <w:shd w:val="clear" w:color="auto" w:fill="auto"/>
+            <w:vAlign w:val="center"/>
+            <w:hideMark/>
+          </w:tcPr>
+          <w:p>
+            <w:pPr>
+              <w:spacing w:after="0" w:line="240" w:lineRule="auto"/>
+              <w:rPr>
+                <w:rFonts w:ascii="Times New Roman" w:eastAsia="Times New Roman" w:hAnsi="Times New Roman" w:cs="Times New Roman"/>
+                <w:sz w:val="24"/>
+                <w:szCs w:val="24"/>
+                <w:highlight w:val="yellow"/>
+              </w:rPr>
+            </w:pPr>
+            <w:r>
+              <w:rPr>
+                <w:rFonts w:ascii="Times New Roman" w:eastAsia="Times New Roman" w:hAnsi="Times New Roman" w:cs="Times New Roman"/>
+                <w:sz w:val="24"/>
+                <w:szCs w:val="24"/>
+                <w:highlight w:val="yellow"/>
+              </w:rPr>
+              <w:t>4</w:t>
+            </w:r>
+            <w:r>
+              <w:rPr>
+                <w:rFonts w:ascii="Times New Roman" w:eastAsia="Times New Roman" w:hAnsi="Times New Roman" w:cs="Times New Roman"/>
+                <w:sz w:val="24"/>
+                <w:szCs w:val="24"/>
+                <w:highlight w:val="yellow"/>
+              </w:rPr>
+              <w:t>:30</w:t>
+            </w:r>
+            <w:r>
+              <w:rPr>
+                <w:rFonts w:ascii="Times New Roman" w:eastAsia="Times New Roman" w:hAnsi="Times New Roman" w:cs="Times New Roman"/>
+                <w:sz w:val="24"/>
+                <w:szCs w:val="24"/>
+                <w:highlight w:val="yellow"/>
+              </w:rPr>
+              <w:t>pm-</w:t>
+            </w:r>
+            <w:r>
+              <w:rPr>
+                <w:rFonts w:ascii="Times New Roman" w:eastAsia="Times New Roman" w:hAnsi="Times New Roman" w:cs="Times New Roman"/>
+                <w:sz w:val="24"/>
+                <w:szCs w:val="24"/>
+                <w:highlight w:val="yellow"/>
+              </w:rPr>
+              <w:t>5</w:t>
+            </w:r>
+            <w:r>
+              <w:rPr>
+                <w:rFonts w:ascii="Times New Roman" w:eastAsia="Times New Roman" w:hAnsi="Times New Roman" w:cs="Times New Roman"/>
+                <w:sz w:val="24"/>
+                <w:szCs w:val="24"/>
+                <w:highlight w:val="yellow"/>
+              </w:rPr>
+              <w:t>pm</w:t>
+            </w:r>
+          </w:p>
+        </w:tc>
+        <w:tc>
+          <w:tcPr>
+            <w:tcW w:w="1144" w:type="pct"/>
+            <w:tcBorders>
+              <w:top w:val="single" w:sz="6" w:space="0" w:color="auto"/>
+              <w:left w:val="single" w:sz="6" w:space="0" w:color="auto"/>
+              <w:bottom w:val="single" w:sz="6" w:space="0" w:color="auto"/>
+              <w:right w:val="single" w:sz="6" w:space="0" w:color="auto"/>
+            </w:tcBorders>
+            <w:shd w:val="clear" w:color="auto" w:fill="auto"/>
+            <w:vAlign w:val="center"/>
+            <w:hideMark/>
+          </w:tcPr>
+          <w:p>
+            <w:pPr>
+              <w:spacing w:after="0" w:line="240" w:lineRule="auto"/>
+              <w:rPr>
+                <w:rFonts w:ascii="Times New Roman" w:eastAsia="Times New Roman" w:hAnsi="Times New Roman" w:cs="Times New Roman"/>
+                <w:sz w:val="24"/>
+                <w:szCs w:val="24"/>
+                <w:highlight w:val="yellow"/>
+              </w:rPr>
+            </w:pPr>
+            <w:r>
+              <w:rPr>
+                <w:rFonts w:ascii="Times New Roman" w:eastAsia="Times New Roman" w:hAnsi="Times New Roman" w:cs="Times New Roman"/>
+                <w:sz w:val="24"/>
+                <w:szCs w:val="24"/>
+                <w:highlight w:val="yellow"/>
+              </w:rPr>
+              <w:t>Zoom</w:t>
+            </w:r>
+          </w:p>
+        </w:tc>
+        <w:tc>
+          <w:tcPr>
+            <w:tcW w:w="2526" w:type="pct"/>
+            <w:tcBorders>
+              <w:top w:val="single" w:sz="6" w:space="0" w:color="auto"/>
+              <w:left w:val="single" w:sz="6" w:space="0" w:color="auto"/>
+              <w:bottom w:val="single" w:sz="6" w:space="0" w:color="auto"/>
+              <w:right w:val="single" w:sz="6" w:space="0" w:color="auto"/>
+            </w:tcBorders>
+            <w:shd w:val="clear" w:color="auto" w:fill="auto"/>
+            <w:vAlign w:val="center"/>
+            <w:hideMark/>
+          </w:tcPr>
+          <w:p>
+            <w:pPr>
+              <w:spacing w:after="0" w:line="240" w:lineRule="auto"/>
+              <w:rPr>
+                <w:rFonts w:ascii="Times New Roman" w:eastAsia="Times New Roman" w:hAnsi="Times New Roman" w:cs="Times New Roman"/>
+                <w:sz w:val="24"/>
+                <w:szCs w:val="24"/>
+                <w:highlight w:val="yellow"/>
+              </w:rPr>
+            </w:pPr>
+            <w:r>
+              <w:rPr>
+                <w:rFonts w:ascii="Times New Roman" w:eastAsia="Times New Roman" w:hAnsi="Times New Roman" w:cs="Times New Roman"/>
+                <w:sz w:val="24"/>
+                <w:szCs w:val="24"/>
+                <w:highlight w:val="yellow"/>
+              </w:rPr>
+              <w:t>Q &amp; A</w:t>
+            </w:r>
+          </w:p>
+        </w:tc>
+      </w:tr>
+      <w:tr>
+        <w:tc>
+          <w:tcPr>
+            <w:tcW w:w="377" w:type="pct"/>
+            <w:tcBorders>
+              <w:top w:val="single" w:sz="6" w:space="0" w:color="auto"/>
+              <w:left w:val="single" w:sz="6" w:space="0" w:color="auto"/>
+              <w:bottom w:val="single" w:sz="6" w:space="0" w:color="auto"/>
+              <w:right w:val="single" w:sz="6" w:space="0" w:color="auto"/>
+            </w:tcBorders>
+            <w:shd w:val="clear" w:color="auto" w:fill="auto"/>
+            <w:vAlign w:val="center"/>
+            <w:hideMark/>
+          </w:tcPr>
+          <w:p>
+            <w:pPr>
+              <w:spacing w:after="0" w:line="240" w:lineRule="auto"/>
+              <w:rPr>
+                <w:rFonts w:ascii="Times New Roman" w:eastAsia="Times New Roman" w:hAnsi="Times New Roman" w:cs="Times New Roman"/>
+                <w:sz w:val="24"/>
+                <w:szCs w:val="24"/>
+              </w:rPr>
+            </w:pPr>
+          </w:p>
+        </w:tc>
+        <w:tc>
+          <w:tcPr>
+            <w:tcW w:w="953" w:type="pct"/>
             <w:tcBorders>
               <w:top w:val="single" w:sz="6" w:space="0" w:color="auto"/>
               <w:left w:val="single" w:sz="6" w:space="0" w:color="auto"/>
@@ -1707,7 +2572,7 @@
         </w:tc>
         <w:tc>
           <w:tcPr>
-            <w:tcW w:w="1168" w:type="pct"/>
+            <w:tcW w:w="1144" w:type="pct"/>
             <w:tcBorders>
               <w:top w:val="single" w:sz="6" w:space="0" w:color="auto"/>
               <w:left w:val="single" w:sz="6" w:space="0" w:color="auto"/>
@@ -1731,7 +2596,7 @@
         </w:tc>
         <w:tc>
           <w:tcPr>
-            <w:tcW w:w="2704" w:type="pct"/>
+            <w:tcW w:w="2526" w:type="pct"/>
             <w:tcBorders>
               <w:top w:val="single" w:sz="6" w:space="0" w:color="auto"/>
               <w:left w:val="single" w:sz="6" w:space="0" w:color="auto"/>
@@ -1757,129 +2622,129 @@
       <w:tr>
         <w:tc>
           <w:tcPr>
-            <w:tcW w:w="315" w:type="pct"/>
-            <w:tcBorders>
-              <w:top w:val="single" w:sz="6" w:space="0" w:color="auto"/>
-              <w:left w:val="single" w:sz="6" w:space="0" w:color="auto"/>
-              <w:bottom w:val="single" w:sz="6" w:space="0" w:color="auto"/>
-              <w:right w:val="single" w:sz="6" w:space="0" w:color="auto"/>
-            </w:tcBorders>
-            <w:shd w:val="clear" w:color="auto" w:fill="auto"/>
-            <w:vAlign w:val="center"/>
-            <w:hideMark/>
-          </w:tcPr>
-          <w:p>
-            <w:pPr>
-              <w:spacing w:after="0" w:line="240" w:lineRule="auto"/>
-              <w:rPr>
-                <w:rFonts w:ascii="Times New Roman" w:eastAsia="Times New Roman" w:hAnsi="Times New Roman" w:cs="Times New Roman"/>
-                <w:sz w:val="24"/>
-                <w:szCs w:val="24"/>
-              </w:rPr>
-            </w:pPr>
-            <w:r>
-              <w:rPr>
-                <w:rFonts w:ascii="Times New Roman" w:eastAsia="Times New Roman" w:hAnsi="Times New Roman" w:cs="Times New Roman"/>
-                <w:sz w:val="24"/>
-                <w:szCs w:val="24"/>
-              </w:rPr>
-              <w:t>Day 2</w:t>
-            </w:r>
-          </w:p>
-        </w:tc>
-        <w:tc>
-          <w:tcPr>
-            <w:tcW w:w="813" w:type="pct"/>
-            <w:tcBorders>
-              <w:top w:val="single" w:sz="6" w:space="0" w:color="auto"/>
-              <w:left w:val="single" w:sz="6" w:space="0" w:color="auto"/>
-              <w:bottom w:val="single" w:sz="6" w:space="0" w:color="auto"/>
-              <w:right w:val="single" w:sz="6" w:space="0" w:color="auto"/>
-            </w:tcBorders>
-            <w:shd w:val="clear" w:color="auto" w:fill="auto"/>
-            <w:vAlign w:val="center"/>
-            <w:hideMark/>
-          </w:tcPr>
-          <w:p>
-            <w:pPr>
-              <w:spacing w:after="0" w:line="240" w:lineRule="auto"/>
-              <w:rPr>
-                <w:rFonts w:ascii="Times New Roman" w:eastAsia="Times New Roman" w:hAnsi="Times New Roman" w:cs="Times New Roman"/>
-                <w:sz w:val="24"/>
-                <w:szCs w:val="24"/>
-              </w:rPr>
-            </w:pPr>
-            <w:r>
-              <w:rPr>
-                <w:rFonts w:ascii="Times New Roman" w:eastAsia="Times New Roman" w:hAnsi="Times New Roman" w:cs="Times New Roman"/>
-                <w:sz w:val="24"/>
-                <w:szCs w:val="24"/>
-              </w:rPr>
-              <w:t>9am-10 am</w:t>
-            </w:r>
-          </w:p>
-        </w:tc>
-        <w:tc>
-          <w:tcPr>
-            <w:tcW w:w="1168" w:type="pct"/>
-            <w:tcBorders>
-              <w:top w:val="single" w:sz="6" w:space="0" w:color="auto"/>
-              <w:left w:val="single" w:sz="6" w:space="0" w:color="auto"/>
-              <w:bottom w:val="single" w:sz="6" w:space="0" w:color="auto"/>
-              <w:right w:val="single" w:sz="6" w:space="0" w:color="auto"/>
-            </w:tcBorders>
-            <w:shd w:val="clear" w:color="auto" w:fill="auto"/>
-            <w:vAlign w:val="center"/>
-            <w:hideMark/>
-          </w:tcPr>
-          <w:p>
-            <w:pPr>
-              <w:spacing w:after="0" w:line="240" w:lineRule="auto"/>
-              <w:rPr>
-                <w:rFonts w:ascii="Times New Roman" w:eastAsia="Times New Roman" w:hAnsi="Times New Roman" w:cs="Times New Roman"/>
-                <w:sz w:val="24"/>
-                <w:szCs w:val="24"/>
-              </w:rPr>
-            </w:pPr>
-            <w:r>
-              <w:rPr>
-                <w:rFonts w:ascii="Times New Roman" w:eastAsia="Times New Roman" w:hAnsi="Times New Roman" w:cs="Times New Roman"/>
-                <w:sz w:val="24"/>
-                <w:szCs w:val="24"/>
-              </w:rPr>
-              <w:t>In person using Zoom</w:t>
-            </w:r>
-          </w:p>
-        </w:tc>
-        <w:tc>
-          <w:tcPr>
-            <w:tcW w:w="2704" w:type="pct"/>
-            <w:tcBorders>
-              <w:top w:val="single" w:sz="6" w:space="0" w:color="auto"/>
-              <w:left w:val="single" w:sz="6" w:space="0" w:color="auto"/>
-              <w:bottom w:val="single" w:sz="6" w:space="0" w:color="auto"/>
-              <w:right w:val="single" w:sz="6" w:space="0" w:color="auto"/>
-            </w:tcBorders>
-            <w:shd w:val="clear" w:color="auto" w:fill="auto"/>
-            <w:vAlign w:val="center"/>
-            <w:hideMark/>
-          </w:tcPr>
-          <w:p>
-            <w:pPr>
-              <w:spacing w:after="0" w:line="240" w:lineRule="auto"/>
-              <w:rPr>
-                <w:rFonts w:ascii="Times New Roman" w:eastAsia="Times New Roman" w:hAnsi="Times New Roman" w:cs="Times New Roman"/>
-                <w:sz w:val="24"/>
-                <w:szCs w:val="24"/>
-              </w:rPr>
-            </w:pPr>
-            <w:r>
-              <w:rPr>
-                <w:rFonts w:ascii="Times New Roman" w:eastAsia="Times New Roman" w:hAnsi="Times New Roman" w:cs="Times New Roman"/>
-                <w:sz w:val="24"/>
-                <w:szCs w:val="24"/>
-              </w:rPr>
-              <w:t>Data visualization</w:t>
+            <w:tcW w:w="377" w:type="pct"/>
+            <w:tcBorders>
+              <w:top w:val="single" w:sz="6" w:space="0" w:color="auto"/>
+              <w:left w:val="single" w:sz="6" w:space="0" w:color="auto"/>
+              <w:bottom w:val="single" w:sz="6" w:space="0" w:color="auto"/>
+              <w:right w:val="single" w:sz="6" w:space="0" w:color="auto"/>
+            </w:tcBorders>
+            <w:shd w:val="clear" w:color="auto" w:fill="auto"/>
+            <w:vAlign w:val="center"/>
+            <w:hideMark/>
+          </w:tcPr>
+          <w:p>
+            <w:pPr>
+              <w:spacing w:after="0" w:line="240" w:lineRule="auto"/>
+              <w:rPr>
+                <w:rFonts w:ascii="Times New Roman" w:eastAsia="Times New Roman" w:hAnsi="Times New Roman" w:cs="Times New Roman"/>
+                <w:sz w:val="24"/>
+                <w:szCs w:val="24"/>
+              </w:rPr>
+            </w:pPr>
+            <w:r>
+              <w:rPr>
+                <w:rFonts w:ascii="Times New Roman" w:eastAsia="Times New Roman" w:hAnsi="Times New Roman" w:cs="Times New Roman"/>
+                <w:sz w:val="24"/>
+                <w:szCs w:val="24"/>
+              </w:rPr>
+              <w:t>Day 3</w:t>
+            </w:r>
+          </w:p>
+        </w:tc>
+        <w:tc>
+          <w:tcPr>
+            <w:tcW w:w="953" w:type="pct"/>
+            <w:tcBorders>
+              <w:top w:val="single" w:sz="6" w:space="0" w:color="auto"/>
+              <w:left w:val="single" w:sz="6" w:space="0" w:color="auto"/>
+              <w:bottom w:val="single" w:sz="6" w:space="0" w:color="auto"/>
+              <w:right w:val="single" w:sz="6" w:space="0" w:color="auto"/>
+            </w:tcBorders>
+            <w:shd w:val="clear" w:color="auto" w:fill="auto"/>
+            <w:vAlign w:val="center"/>
+            <w:hideMark/>
+          </w:tcPr>
+          <w:p>
+            <w:pPr>
+              <w:spacing w:after="0" w:line="240" w:lineRule="auto"/>
+              <w:rPr>
+                <w:rFonts w:ascii="Times New Roman" w:eastAsia="Times New Roman" w:hAnsi="Times New Roman" w:cs="Times New Roman"/>
+                <w:sz w:val="24"/>
+                <w:szCs w:val="24"/>
+              </w:rPr>
+            </w:pPr>
+            <w:r>
+              <w:rPr>
+                <w:rFonts w:ascii="Times New Roman" w:eastAsia="Times New Roman" w:hAnsi="Times New Roman" w:cs="Times New Roman"/>
+                <w:sz w:val="24"/>
+                <w:szCs w:val="24"/>
+              </w:rPr>
+              <w:t xml:space="preserve">9am-10am </w:t>
+            </w:r>
+          </w:p>
+        </w:tc>
+        <w:tc>
+          <w:tcPr>
+            <w:tcW w:w="1144" w:type="pct"/>
+            <w:tcBorders>
+              <w:top w:val="single" w:sz="6" w:space="0" w:color="auto"/>
+              <w:left w:val="single" w:sz="6" w:space="0" w:color="auto"/>
+              <w:bottom w:val="single" w:sz="6" w:space="0" w:color="auto"/>
+              <w:right w:val="single" w:sz="6" w:space="0" w:color="auto"/>
+            </w:tcBorders>
+            <w:shd w:val="clear" w:color="auto" w:fill="auto"/>
+            <w:vAlign w:val="center"/>
+            <w:hideMark/>
+          </w:tcPr>
+          <w:p>
+            <w:pPr>
+              <w:spacing w:after="0" w:line="240" w:lineRule="auto"/>
+              <w:rPr>
+                <w:rFonts w:ascii="Times New Roman" w:eastAsia="Times New Roman" w:hAnsi="Times New Roman" w:cs="Times New Roman"/>
+                <w:sz w:val="24"/>
+                <w:szCs w:val="24"/>
+              </w:rPr>
+            </w:pPr>
+            <w:r>
+              <w:rPr>
+                <w:rFonts w:ascii="Times New Roman" w:eastAsia="Times New Roman" w:hAnsi="Times New Roman" w:cs="Times New Roman"/>
+                <w:sz w:val="24"/>
+                <w:szCs w:val="24"/>
+              </w:rPr>
+              <w:t>Zoom</w:t>
+            </w:r>
+          </w:p>
+        </w:tc>
+        <w:tc>
+          <w:tcPr>
+            <w:tcW w:w="2526" w:type="pct"/>
+            <w:tcBorders>
+              <w:top w:val="single" w:sz="6" w:space="0" w:color="auto"/>
+              <w:left w:val="single" w:sz="6" w:space="0" w:color="auto"/>
+              <w:bottom w:val="single" w:sz="6" w:space="0" w:color="auto"/>
+              <w:right w:val="single" w:sz="6" w:space="0" w:color="auto"/>
+            </w:tcBorders>
+            <w:shd w:val="clear" w:color="auto" w:fill="auto"/>
+            <w:vAlign w:val="center"/>
+            <w:hideMark/>
+          </w:tcPr>
+          <w:p>
+            <w:pPr>
+              <w:spacing w:after="0" w:line="240" w:lineRule="auto"/>
+              <w:rPr>
+                <w:rFonts w:ascii="Times New Roman" w:eastAsia="Times New Roman" w:hAnsi="Times New Roman" w:cs="Times New Roman"/>
+                <w:sz w:val="24"/>
+                <w:szCs w:val="24"/>
+              </w:rPr>
+            </w:pPr>
+            <w:r>
+              <w:rPr>
+                <w:rFonts w:ascii="Times New Roman" w:eastAsia="Times New Roman" w:hAnsi="Times New Roman" w:cs="Times New Roman"/>
+                <w:sz w:val="24"/>
+                <w:szCs w:val="24"/>
+              </w:rPr>
+              <w:t>Data analytics; Machine Learning</w:t>
             </w:r>
           </w:p>
         </w:tc>
@@ -1887,31 +2752,31 @@
       <w:tr>
         <w:tc>
           <w:tcPr>
-            <w:tcW w:w="315" w:type="pct"/>
-            <w:tcBorders>
-              <w:top w:val="single" w:sz="6" w:space="0" w:color="auto"/>
-              <w:left w:val="single" w:sz="6" w:space="0" w:color="auto"/>
-              <w:bottom w:val="single" w:sz="6" w:space="0" w:color="auto"/>
-              <w:right w:val="single" w:sz="6" w:space="0" w:color="auto"/>
-            </w:tcBorders>
-            <w:shd w:val="clear" w:color="auto" w:fill="auto"/>
-            <w:vAlign w:val="center"/>
-            <w:hideMark/>
-          </w:tcPr>
-          <w:p>
-            <w:pPr>
-              <w:spacing w:after="0" w:line="240" w:lineRule="auto"/>
-              <w:rPr>
-                <w:rFonts w:ascii="Times New Roman" w:eastAsia="Times New Roman" w:hAnsi="Times New Roman" w:cs="Times New Roman"/>
-                <w:sz w:val="24"/>
-                <w:szCs w:val="24"/>
-              </w:rPr>
-            </w:pPr>
-          </w:p>
-        </w:tc>
-        <w:tc>
-          <w:tcPr>
-            <w:tcW w:w="813" w:type="pct"/>
+            <w:tcW w:w="377" w:type="pct"/>
+            <w:tcBorders>
+              <w:top w:val="single" w:sz="6" w:space="0" w:color="auto"/>
+              <w:left w:val="single" w:sz="6" w:space="0" w:color="auto"/>
+              <w:bottom w:val="single" w:sz="6" w:space="0" w:color="auto"/>
+              <w:right w:val="single" w:sz="6" w:space="0" w:color="auto"/>
+            </w:tcBorders>
+            <w:shd w:val="clear" w:color="auto" w:fill="auto"/>
+            <w:vAlign w:val="center"/>
+            <w:hideMark/>
+          </w:tcPr>
+          <w:p>
+            <w:pPr>
+              <w:spacing w:after="0" w:line="240" w:lineRule="auto"/>
+              <w:rPr>
+                <w:rFonts w:ascii="Times New Roman" w:eastAsia="Times New Roman" w:hAnsi="Times New Roman" w:cs="Times New Roman"/>
+                <w:sz w:val="24"/>
+                <w:szCs w:val="24"/>
+              </w:rPr>
+            </w:pPr>
+          </w:p>
+        </w:tc>
+        <w:tc>
+          <w:tcPr>
+            <w:tcW w:w="953" w:type="pct"/>
             <w:tcBorders>
               <w:top w:val="single" w:sz="6" w:space="0" w:color="auto"/>
               <w:left w:val="single" w:sz="6" w:space="0" w:color="auto"/>
@@ -1943,7 +2808,7 @@
         </w:tc>
         <w:tc>
           <w:tcPr>
-            <w:tcW w:w="1168" w:type="pct"/>
+            <w:tcW w:w="1144" w:type="pct"/>
             <w:tcBorders>
               <w:top w:val="single" w:sz="6" w:space="0" w:color="auto"/>
               <w:left w:val="single" w:sz="6" w:space="0" w:color="auto"/>
@@ -1975,33 +2840,33 @@
         </w:tc>
         <w:tc>
           <w:tcPr>
-            <w:tcW w:w="2704" w:type="pct"/>
-            <w:tcBorders>
-              <w:top w:val="single" w:sz="6" w:space="0" w:color="auto"/>
-              <w:left w:val="single" w:sz="6" w:space="0" w:color="auto"/>
-              <w:bottom w:val="single" w:sz="6" w:space="0" w:color="auto"/>
-              <w:right w:val="single" w:sz="6" w:space="0" w:color="auto"/>
-            </w:tcBorders>
-            <w:shd w:val="clear" w:color="auto" w:fill="auto"/>
-            <w:vAlign w:val="center"/>
-            <w:hideMark/>
-          </w:tcPr>
-          <w:p>
-            <w:pPr>
-              <w:spacing w:after="0" w:line="240" w:lineRule="auto"/>
-              <w:rPr>
-                <w:rFonts w:ascii="Times New Roman" w:eastAsia="Times New Roman" w:hAnsi="Times New Roman" w:cs="Times New Roman"/>
-                <w:sz w:val="24"/>
-                <w:szCs w:val="24"/>
-              </w:rPr>
-            </w:pPr>
-            <w:r>
-              <w:rPr>
-                <w:rFonts w:ascii="Times New Roman" w:eastAsia="Times New Roman" w:hAnsi="Times New Roman" w:cs="Times New Roman"/>
-                <w:sz w:val="24"/>
-                <w:szCs w:val="24"/>
-              </w:rPr>
-              <w:t>Data visualization</w:t>
+            <w:tcW w:w="2526" w:type="pct"/>
+            <w:tcBorders>
+              <w:top w:val="single" w:sz="6" w:space="0" w:color="auto"/>
+              <w:left w:val="single" w:sz="6" w:space="0" w:color="auto"/>
+              <w:bottom w:val="single" w:sz="6" w:space="0" w:color="auto"/>
+              <w:right w:val="single" w:sz="6" w:space="0" w:color="auto"/>
+            </w:tcBorders>
+            <w:shd w:val="clear" w:color="auto" w:fill="auto"/>
+            <w:vAlign w:val="center"/>
+            <w:hideMark/>
+          </w:tcPr>
+          <w:p>
+            <w:pPr>
+              <w:spacing w:after="0" w:line="240" w:lineRule="auto"/>
+              <w:rPr>
+                <w:rFonts w:ascii="Times New Roman" w:eastAsia="Times New Roman" w:hAnsi="Times New Roman" w:cs="Times New Roman"/>
+                <w:sz w:val="24"/>
+                <w:szCs w:val="24"/>
+              </w:rPr>
+            </w:pPr>
+            <w:r>
+              <w:rPr>
+                <w:rFonts w:ascii="Times New Roman" w:eastAsia="Times New Roman" w:hAnsi="Times New Roman" w:cs="Times New Roman"/>
+                <w:sz w:val="24"/>
+                <w:szCs w:val="24"/>
+              </w:rPr>
+              <w:t>Data analytics; Machine Learning</w:t>
             </w:r>
           </w:p>
         </w:tc>
@@ -2009,31 +2874,31 @@
       <w:tr>
         <w:tc>
           <w:tcPr>
-            <w:tcW w:w="315" w:type="pct"/>
-            <w:tcBorders>
-              <w:top w:val="single" w:sz="6" w:space="0" w:color="auto"/>
-              <w:left w:val="single" w:sz="6" w:space="0" w:color="auto"/>
-              <w:bottom w:val="single" w:sz="6" w:space="0" w:color="auto"/>
-              <w:right w:val="single" w:sz="6" w:space="0" w:color="auto"/>
-            </w:tcBorders>
-            <w:shd w:val="clear" w:color="auto" w:fill="auto"/>
-            <w:vAlign w:val="center"/>
-            <w:hideMark/>
-          </w:tcPr>
-          <w:p>
-            <w:pPr>
-              <w:spacing w:after="0" w:line="240" w:lineRule="auto"/>
-              <w:rPr>
-                <w:rFonts w:ascii="Times New Roman" w:eastAsia="Times New Roman" w:hAnsi="Times New Roman" w:cs="Times New Roman"/>
-                <w:sz w:val="24"/>
-                <w:szCs w:val="24"/>
-              </w:rPr>
-            </w:pPr>
-          </w:p>
-        </w:tc>
-        <w:tc>
-          <w:tcPr>
-            <w:tcW w:w="813" w:type="pct"/>
+            <w:tcW w:w="377" w:type="pct"/>
+            <w:tcBorders>
+              <w:top w:val="single" w:sz="6" w:space="0" w:color="auto"/>
+              <w:left w:val="single" w:sz="6" w:space="0" w:color="auto"/>
+              <w:bottom w:val="single" w:sz="6" w:space="0" w:color="auto"/>
+              <w:right w:val="single" w:sz="6" w:space="0" w:color="auto"/>
+            </w:tcBorders>
+            <w:shd w:val="clear" w:color="auto" w:fill="auto"/>
+            <w:vAlign w:val="center"/>
+            <w:hideMark/>
+          </w:tcPr>
+          <w:p>
+            <w:pPr>
+              <w:spacing w:after="0" w:line="240" w:lineRule="auto"/>
+              <w:rPr>
+                <w:rFonts w:ascii="Times New Roman" w:eastAsia="Times New Roman" w:hAnsi="Times New Roman" w:cs="Times New Roman"/>
+                <w:sz w:val="24"/>
+                <w:szCs w:val="24"/>
+              </w:rPr>
+            </w:pPr>
+          </w:p>
+        </w:tc>
+        <w:tc>
+          <w:tcPr>
+            <w:tcW w:w="953" w:type="pct"/>
             <w:tcBorders>
               <w:top w:val="single" w:sz="6" w:space="0" w:color="auto"/>
               <w:left w:val="single" w:sz="6" w:space="0" w:color="auto"/>
@@ -2065,65 +2930,89 @@
         </w:tc>
         <w:tc>
           <w:tcPr>
-            <w:tcW w:w="1168" w:type="pct"/>
-            <w:tcBorders>
-              <w:top w:val="single" w:sz="6" w:space="0" w:color="auto"/>
-              <w:left w:val="single" w:sz="6" w:space="0" w:color="auto"/>
-              <w:bottom w:val="single" w:sz="6" w:space="0" w:color="auto"/>
-              <w:right w:val="single" w:sz="6" w:space="0" w:color="auto"/>
-            </w:tcBorders>
-            <w:shd w:val="clear" w:color="auto" w:fill="auto"/>
-            <w:vAlign w:val="center"/>
-            <w:hideMark/>
-          </w:tcPr>
-          <w:p>
-            <w:pPr>
-              <w:spacing w:after="0" w:line="240" w:lineRule="auto"/>
-              <w:rPr>
-                <w:rFonts w:ascii="Times New Roman" w:eastAsia="Times New Roman" w:hAnsi="Times New Roman" w:cs="Times New Roman"/>
-                <w:sz w:val="24"/>
-                <w:szCs w:val="24"/>
-              </w:rPr>
-            </w:pPr>
-            <w:r>
-              <w:rPr>
-                <w:rFonts w:ascii="Times New Roman" w:eastAsia="Times New Roman" w:hAnsi="Times New Roman" w:cs="Times New Roman"/>
-                <w:sz w:val="24"/>
-                <w:szCs w:val="24"/>
-              </w:rPr>
-              <w:t>In person using Zoom</w:t>
-            </w:r>
-          </w:p>
-        </w:tc>
-        <w:tc>
-          <w:tcPr>
-            <w:tcW w:w="2704" w:type="pct"/>
-            <w:tcBorders>
-              <w:top w:val="single" w:sz="6" w:space="0" w:color="auto"/>
-              <w:left w:val="single" w:sz="6" w:space="0" w:color="auto"/>
-              <w:bottom w:val="single" w:sz="6" w:space="0" w:color="auto"/>
-              <w:right w:val="single" w:sz="6" w:space="0" w:color="auto"/>
-            </w:tcBorders>
-            <w:shd w:val="clear" w:color="auto" w:fill="auto"/>
-            <w:vAlign w:val="center"/>
-            <w:hideMark/>
-          </w:tcPr>
-          <w:p>
-            <w:pPr>
-              <w:spacing w:after="0" w:line="240" w:lineRule="auto"/>
-              <w:rPr>
-                <w:rFonts w:ascii="Times New Roman" w:eastAsia="Times New Roman" w:hAnsi="Times New Roman" w:cs="Times New Roman"/>
-                <w:sz w:val="24"/>
-                <w:szCs w:val="24"/>
-              </w:rPr>
-            </w:pPr>
-            <w:r>
-              <w:rPr>
-                <w:rFonts w:ascii="Times New Roman" w:eastAsia="Times New Roman" w:hAnsi="Times New Roman" w:cs="Times New Roman"/>
-                <w:sz w:val="24"/>
-                <w:szCs w:val="24"/>
-              </w:rPr>
-              <w:t>Statistical Analysis using Python</w:t>
+            <w:tcW w:w="1144" w:type="pct"/>
+            <w:tcBorders>
+              <w:top w:val="single" w:sz="6" w:space="0" w:color="auto"/>
+              <w:left w:val="single" w:sz="6" w:space="0" w:color="auto"/>
+              <w:bottom w:val="single" w:sz="6" w:space="0" w:color="auto"/>
+              <w:right w:val="single" w:sz="6" w:space="0" w:color="auto"/>
+            </w:tcBorders>
+            <w:shd w:val="clear" w:color="auto" w:fill="auto"/>
+            <w:vAlign w:val="center"/>
+            <w:hideMark/>
+          </w:tcPr>
+          <w:p>
+            <w:pPr>
+              <w:spacing w:after="0" w:line="240" w:lineRule="auto"/>
+              <w:rPr>
+                <w:rFonts w:ascii="Times New Roman" w:eastAsia="Times New Roman" w:hAnsi="Times New Roman" w:cs="Times New Roman"/>
+                <w:sz w:val="24"/>
+                <w:szCs w:val="24"/>
+              </w:rPr>
+            </w:pPr>
+            <w:r>
+              <w:rPr>
+                <w:rFonts w:ascii="Times New Roman" w:eastAsia="Times New Roman" w:hAnsi="Times New Roman" w:cs="Times New Roman"/>
+                <w:sz w:val="24"/>
+                <w:szCs w:val="24"/>
+              </w:rPr>
+              <w:t>Zoom</w:t>
+            </w:r>
+          </w:p>
+        </w:tc>
+        <w:tc>
+          <w:tcPr>
+            <w:tcW w:w="2526" w:type="pct"/>
+            <w:tcBorders>
+              <w:top w:val="single" w:sz="6" w:space="0" w:color="auto"/>
+              <w:left w:val="single" w:sz="6" w:space="0" w:color="auto"/>
+              <w:bottom w:val="single" w:sz="6" w:space="0" w:color="auto"/>
+              <w:right w:val="single" w:sz="6" w:space="0" w:color="auto"/>
+            </w:tcBorders>
+            <w:shd w:val="clear" w:color="auto" w:fill="auto"/>
+            <w:vAlign w:val="center"/>
+            <w:hideMark/>
+          </w:tcPr>
+          <w:p>
+            <w:pPr>
+              <w:spacing w:after="0" w:line="240" w:lineRule="auto"/>
+              <w:rPr>
+                <w:rFonts w:ascii="Times New Roman" w:eastAsia="Times New Roman" w:hAnsi="Times New Roman" w:cs="Times New Roman"/>
+                <w:sz w:val="24"/>
+                <w:szCs w:val="24"/>
+              </w:rPr>
+            </w:pPr>
+            <w:r>
+              <w:rPr>
+                <w:rFonts w:ascii="Times New Roman" w:eastAsia="Times New Roman" w:hAnsi="Times New Roman" w:cs="Times New Roman"/>
+                <w:sz w:val="24"/>
+                <w:szCs w:val="24"/>
+              </w:rPr>
+              <w:t>Regular Expression introduction</w:t>
+            </w:r>
+            <w:r>
+              <w:rPr>
+                <w:rFonts w:ascii="Times New Roman" w:eastAsia="Times New Roman" w:hAnsi="Times New Roman" w:cs="Times New Roman"/>
+                <w:sz w:val="24"/>
+                <w:szCs w:val="24"/>
+              </w:rPr>
+              <w:t xml:space="preserve">; </w:t>
+            </w:r>
+            <w:r>
+              <w:rPr>
+                <w:rFonts w:ascii="Times New Roman" w:eastAsia="Times New Roman" w:hAnsi="Times New Roman" w:cs="Times New Roman"/>
+                <w:sz w:val="24"/>
+                <w:szCs w:val="24"/>
+              </w:rPr>
+              <w:br/>
+            </w:r>
+            <w:r>
+              <w:rPr>
+                <w:rFonts w:ascii="Times New Roman" w:eastAsia="Times New Roman" w:hAnsi="Times New Roman" w:cs="Times New Roman"/>
+                <w:sz w:val="24"/>
+                <w:szCs w:val="24"/>
+              </w:rPr>
+              <w:t>Introduction to bioinformatics</w:t>
             </w:r>
           </w:p>
         </w:tc>
@@ -2131,79 +3020,63 @@
       <w:tr>
         <w:tc>
           <w:tcPr>
-            <w:tcW w:w="315" w:type="pct"/>
-            <w:tcBorders>
-              <w:top w:val="single" w:sz="6" w:space="0" w:color="auto"/>
-              <w:left w:val="single" w:sz="6" w:space="0" w:color="auto"/>
-              <w:bottom w:val="single" w:sz="6" w:space="0" w:color="auto"/>
-              <w:right w:val="single" w:sz="6" w:space="0" w:color="auto"/>
-            </w:tcBorders>
-            <w:shd w:val="clear" w:color="auto" w:fill="auto"/>
-            <w:vAlign w:val="center"/>
-            <w:hideMark/>
-          </w:tcPr>
-          <w:p>
-            <w:pPr>
-              <w:spacing w:after="0" w:line="240" w:lineRule="auto"/>
-              <w:rPr>
-                <w:rFonts w:ascii="Times New Roman" w:eastAsia="Times New Roman" w:hAnsi="Times New Roman" w:cs="Times New Roman"/>
-                <w:sz w:val="24"/>
-                <w:szCs w:val="24"/>
-              </w:rPr>
-            </w:pPr>
-          </w:p>
-        </w:tc>
-        <w:tc>
-          <w:tcPr>
-            <w:tcW w:w="813" w:type="pct"/>
-            <w:tcBorders>
-              <w:top w:val="single" w:sz="6" w:space="0" w:color="auto"/>
-              <w:left w:val="single" w:sz="6" w:space="0" w:color="auto"/>
-              <w:bottom w:val="single" w:sz="6" w:space="0" w:color="auto"/>
-              <w:right w:val="single" w:sz="6" w:space="0" w:color="auto"/>
-            </w:tcBorders>
-            <w:shd w:val="clear" w:color="auto" w:fill="auto"/>
-            <w:vAlign w:val="center"/>
-            <w:hideMark/>
-          </w:tcPr>
-          <w:p>
-            <w:pPr>
-              <w:spacing w:after="0" w:line="240" w:lineRule="auto"/>
-              <w:rPr>
-                <w:rFonts w:ascii="Times New Roman" w:eastAsia="Times New Roman" w:hAnsi="Times New Roman" w:cs="Times New Roman"/>
-                <w:sz w:val="24"/>
-                <w:szCs w:val="24"/>
-              </w:rPr>
-            </w:pPr>
-            <w:r>
-              <w:rPr>
-                <w:rFonts w:ascii="Times New Roman" w:eastAsia="Times New Roman" w:hAnsi="Times New Roman" w:cs="Times New Roman"/>
-                <w:sz w:val="24"/>
-                <w:szCs w:val="24"/>
-              </w:rPr>
-              <w:t>2pm-4</w:t>
-            </w:r>
-            <w:r>
-              <w:rPr>
-                <w:rFonts w:ascii="Times New Roman" w:eastAsia="Times New Roman" w:hAnsi="Times New Roman" w:cs="Times New Roman"/>
-                <w:sz w:val="24"/>
-                <w:szCs w:val="24"/>
-              </w:rPr>
-              <w:t>:30</w:t>
-            </w:r>
-            <w:r>
-              <w:rPr>
-                <w:rFonts w:ascii="Times New Roman" w:eastAsia="Times New Roman" w:hAnsi="Times New Roman" w:cs="Times New Roman"/>
-                <w:sz w:val="24"/>
-                <w:szCs w:val="24"/>
-              </w:rPr>
-              <w:t>pm</w:t>
-            </w:r>
-          </w:p>
-        </w:tc>
-        <w:tc>
-          <w:tcPr>
-            <w:tcW w:w="1168" w:type="pct"/>
+            <w:tcW w:w="377" w:type="pct"/>
+            <w:tcBorders>
+              <w:top w:val="single" w:sz="6" w:space="0" w:color="auto"/>
+              <w:left w:val="single" w:sz="6" w:space="0" w:color="auto"/>
+              <w:bottom w:val="single" w:sz="6" w:space="0" w:color="auto"/>
+              <w:right w:val="single" w:sz="6" w:space="0" w:color="auto"/>
+            </w:tcBorders>
+            <w:shd w:val="clear" w:color="auto" w:fill="auto"/>
+            <w:vAlign w:val="center"/>
+            <w:hideMark/>
+          </w:tcPr>
+          <w:p>
+            <w:pPr>
+              <w:spacing w:after="0" w:line="240" w:lineRule="auto"/>
+              <w:rPr>
+                <w:rFonts w:ascii="Times New Roman" w:eastAsia="Times New Roman" w:hAnsi="Times New Roman" w:cs="Times New Roman"/>
+                <w:sz w:val="24"/>
+                <w:szCs w:val="24"/>
+              </w:rPr>
+            </w:pPr>
+          </w:p>
+        </w:tc>
+        <w:tc>
+          <w:tcPr>
+            <w:tcW w:w="953" w:type="pct"/>
+            <w:tcBorders>
+              <w:top w:val="single" w:sz="6" w:space="0" w:color="auto"/>
+              <w:left w:val="single" w:sz="6" w:space="0" w:color="auto"/>
+              <w:bottom w:val="single" w:sz="6" w:space="0" w:color="auto"/>
+              <w:right w:val="single" w:sz="6" w:space="0" w:color="auto"/>
+            </w:tcBorders>
+            <w:shd w:val="clear" w:color="auto" w:fill="auto"/>
+            <w:vAlign w:val="center"/>
+            <w:hideMark/>
+          </w:tcPr>
+          <w:p>
+            <w:pPr>
+              <w:spacing w:after="0" w:line="240" w:lineRule="auto"/>
+              <w:rPr>
+                <w:rFonts w:ascii="Times New Roman" w:eastAsia="Times New Roman" w:hAnsi="Times New Roman" w:cs="Times New Roman"/>
+                <w:sz w:val="24"/>
+                <w:szCs w:val="24"/>
+              </w:rPr>
+            </w:pPr>
+            <w:r>
+              <w:rPr>
+                <w:rFonts w:ascii="Times New Roman" w:eastAsia="Times New Roman" w:hAnsi="Times New Roman" w:cs="Times New Roman"/>
+                <w:sz w:val="24"/>
+                <w:szCs w:val="24"/>
+              </w:rPr>
+              <w:t>2pm-3:30pm</w:t>
+            </w:r>
+          </w:p>
+        </w:tc>
+        <w:tc>
+          <w:tcPr>
+            <w:tcW w:w="1144" w:type="pct"/>
             <w:tcBorders>
               <w:top w:val="single" w:sz="6" w:space="0" w:color="auto"/>
               <w:left w:val="single" w:sz="6" w:space="0" w:color="auto"/>
@@ -2235,33 +3108,41 @@
         </w:tc>
         <w:tc>
           <w:tcPr>
-            <w:tcW w:w="2704" w:type="pct"/>
-            <w:tcBorders>
-              <w:top w:val="single" w:sz="6" w:space="0" w:color="auto"/>
-              <w:left w:val="single" w:sz="6" w:space="0" w:color="auto"/>
-              <w:bottom w:val="single" w:sz="6" w:space="0" w:color="auto"/>
-              <w:right w:val="single" w:sz="6" w:space="0" w:color="auto"/>
-            </w:tcBorders>
-            <w:shd w:val="clear" w:color="auto" w:fill="auto"/>
-            <w:vAlign w:val="center"/>
-            <w:hideMark/>
-          </w:tcPr>
-          <w:p>
-            <w:pPr>
-              <w:spacing w:after="0" w:line="240" w:lineRule="auto"/>
-              <w:rPr>
-                <w:rFonts w:ascii="Times New Roman" w:eastAsia="Times New Roman" w:hAnsi="Times New Roman" w:cs="Times New Roman"/>
-                <w:sz w:val="24"/>
-                <w:szCs w:val="24"/>
-              </w:rPr>
-            </w:pPr>
-            <w:r>
-              <w:rPr>
-                <w:rFonts w:ascii="Times New Roman" w:eastAsia="Times New Roman" w:hAnsi="Times New Roman" w:cs="Times New Roman"/>
-                <w:sz w:val="24"/>
-                <w:szCs w:val="24"/>
-              </w:rPr>
-              <w:t>Statistical Analysis using Python</w:t>
+            <w:tcW w:w="2526" w:type="pct"/>
+            <w:tcBorders>
+              <w:top w:val="single" w:sz="6" w:space="0" w:color="auto"/>
+              <w:left w:val="single" w:sz="6" w:space="0" w:color="auto"/>
+              <w:bottom w:val="single" w:sz="6" w:space="0" w:color="auto"/>
+              <w:right w:val="single" w:sz="6" w:space="0" w:color="auto"/>
+            </w:tcBorders>
+            <w:shd w:val="clear" w:color="auto" w:fill="auto"/>
+            <w:vAlign w:val="center"/>
+            <w:hideMark/>
+          </w:tcPr>
+          <w:p>
+            <w:pPr>
+              <w:spacing w:after="0" w:line="240" w:lineRule="auto"/>
+              <w:rPr>
+                <w:rFonts w:ascii="Times New Roman" w:eastAsia="Times New Roman" w:hAnsi="Times New Roman" w:cs="Times New Roman"/>
+                <w:sz w:val="24"/>
+                <w:szCs w:val="24"/>
+              </w:rPr>
+            </w:pPr>
+            <w:r>
+              <w:rPr>
+                <w:rFonts w:ascii="Times New Roman" w:eastAsia="Times New Roman" w:hAnsi="Times New Roman" w:cs="Times New Roman"/>
+                <w:sz w:val="24"/>
+                <w:szCs w:val="24"/>
+              </w:rPr>
+              <w:t>Introduction to bioinformatics</w:t>
+            </w:r>
+            <w:r>
+              <w:rPr>
+                <w:rFonts w:ascii="Times New Roman" w:eastAsia="Times New Roman" w:hAnsi="Times New Roman" w:cs="Times New Roman"/>
+                <w:sz w:val="24"/>
+                <w:szCs w:val="24"/>
+              </w:rPr>
+              <w:br/>
             </w:r>
           </w:p>
         </w:tc>
@@ -2269,95 +3150,63 @@
       <w:tr>
         <w:tc>
           <w:tcPr>
-            <w:tcW w:w="315" w:type="pct"/>
-            <w:tcBorders>
-              <w:top w:val="single" w:sz="6" w:space="0" w:color="auto"/>
-              <w:left w:val="single" w:sz="6" w:space="0" w:color="auto"/>
-              <w:bottom w:val="single" w:sz="6" w:space="0" w:color="auto"/>
-              <w:right w:val="single" w:sz="6" w:space="0" w:color="auto"/>
-            </w:tcBorders>
-            <w:shd w:val="clear" w:color="auto" w:fill="auto"/>
-            <w:vAlign w:val="center"/>
-            <w:hideMark/>
-          </w:tcPr>
-          <w:p>
-            <w:pPr>
-              <w:spacing w:after="0" w:line="240" w:lineRule="auto"/>
-              <w:rPr>
-                <w:rFonts w:ascii="Times New Roman" w:eastAsia="Times New Roman" w:hAnsi="Times New Roman" w:cs="Times New Roman"/>
-                <w:sz w:val="24"/>
-                <w:szCs w:val="24"/>
-              </w:rPr>
-            </w:pPr>
-          </w:p>
-        </w:tc>
-        <w:tc>
-          <w:tcPr>
-            <w:tcW w:w="813" w:type="pct"/>
-            <w:tcBorders>
-              <w:top w:val="single" w:sz="6" w:space="0" w:color="auto"/>
-              <w:left w:val="single" w:sz="6" w:space="0" w:color="auto"/>
-              <w:bottom w:val="single" w:sz="6" w:space="0" w:color="auto"/>
-              <w:right w:val="single" w:sz="6" w:space="0" w:color="auto"/>
-            </w:tcBorders>
-            <w:shd w:val="clear" w:color="auto" w:fill="auto"/>
-            <w:vAlign w:val="center"/>
-            <w:hideMark/>
-          </w:tcPr>
-          <w:p>
-            <w:pPr>
-              <w:spacing w:after="0" w:line="240" w:lineRule="auto"/>
-              <w:rPr>
-                <w:rFonts w:ascii="Times New Roman" w:eastAsia="Times New Roman" w:hAnsi="Times New Roman" w:cs="Times New Roman"/>
-                <w:sz w:val="24"/>
-                <w:szCs w:val="24"/>
-              </w:rPr>
-            </w:pPr>
-            <w:r>
-              <w:rPr>
-                <w:rFonts w:ascii="Times New Roman" w:eastAsia="Times New Roman" w:hAnsi="Times New Roman" w:cs="Times New Roman"/>
-                <w:sz w:val="24"/>
-                <w:szCs w:val="24"/>
-              </w:rPr>
-              <w:t>4</w:t>
-            </w:r>
-            <w:r>
-              <w:rPr>
-                <w:rFonts w:ascii="Times New Roman" w:eastAsia="Times New Roman" w:hAnsi="Times New Roman" w:cs="Times New Roman"/>
-                <w:sz w:val="24"/>
-                <w:szCs w:val="24"/>
-              </w:rPr>
-              <w:t>:30</w:t>
-            </w:r>
-            <w:r>
-              <w:rPr>
-                <w:rFonts w:ascii="Times New Roman" w:eastAsia="Times New Roman" w:hAnsi="Times New Roman" w:cs="Times New Roman"/>
-                <w:sz w:val="24"/>
-                <w:szCs w:val="24"/>
-              </w:rPr>
-              <w:t>pm-</w:t>
-            </w:r>
-            <w:r>
-              <w:rPr>
-                <w:rFonts w:ascii="Times New Roman" w:eastAsia="Times New Roman" w:hAnsi="Times New Roman" w:cs="Times New Roman"/>
-                <w:sz w:val="24"/>
-                <w:szCs w:val="24"/>
-              </w:rPr>
-              <w:t>5</w:t>
-            </w:r>
-            <w:r>
-              <w:rPr>
-                <w:rFonts w:ascii="Times New Roman" w:eastAsia="Times New Roman" w:hAnsi="Times New Roman" w:cs="Times New Roman"/>
-                <w:sz w:val="24"/>
-                <w:szCs w:val="24"/>
-              </w:rPr>
-              <w:t>pm</w:t>
-            </w:r>
-          </w:p>
-        </w:tc>
-        <w:tc>
-          <w:tcPr>
-            <w:tcW w:w="1168" w:type="pct"/>
+            <w:tcW w:w="377" w:type="pct"/>
+            <w:tcBorders>
+              <w:top w:val="single" w:sz="6" w:space="0" w:color="auto"/>
+              <w:left w:val="single" w:sz="6" w:space="0" w:color="auto"/>
+              <w:bottom w:val="single" w:sz="6" w:space="0" w:color="auto"/>
+              <w:right w:val="single" w:sz="6" w:space="0" w:color="auto"/>
+            </w:tcBorders>
+            <w:shd w:val="clear" w:color="auto" w:fill="auto"/>
+            <w:vAlign w:val="center"/>
+            <w:hideMark/>
+          </w:tcPr>
+          <w:p>
+            <w:pPr>
+              <w:spacing w:after="0" w:line="240" w:lineRule="auto"/>
+              <w:rPr>
+                <w:rFonts w:ascii="Times New Roman" w:eastAsia="Times New Roman" w:hAnsi="Times New Roman" w:cs="Times New Roman"/>
+                <w:sz w:val="24"/>
+                <w:szCs w:val="24"/>
+              </w:rPr>
+            </w:pPr>
+          </w:p>
+        </w:tc>
+        <w:tc>
+          <w:tcPr>
+            <w:tcW w:w="953" w:type="pct"/>
+            <w:tcBorders>
+              <w:top w:val="single" w:sz="6" w:space="0" w:color="auto"/>
+              <w:left w:val="single" w:sz="6" w:space="0" w:color="auto"/>
+              <w:bottom w:val="single" w:sz="6" w:space="0" w:color="auto"/>
+              <w:right w:val="single" w:sz="6" w:space="0" w:color="auto"/>
+            </w:tcBorders>
+            <w:shd w:val="clear" w:color="auto" w:fill="auto"/>
+            <w:vAlign w:val="center"/>
+            <w:hideMark/>
+          </w:tcPr>
+          <w:p>
+            <w:pPr>
+              <w:spacing w:after="0" w:line="240" w:lineRule="auto"/>
+              <w:rPr>
+                <w:rFonts w:ascii="Times New Roman" w:eastAsia="Times New Roman" w:hAnsi="Times New Roman" w:cs="Times New Roman"/>
+                <w:sz w:val="24"/>
+                <w:szCs w:val="24"/>
+              </w:rPr>
+            </w:pPr>
+            <w:r>
+              <w:rPr>
+                <w:rFonts w:ascii="Times New Roman" w:eastAsia="Times New Roman" w:hAnsi="Times New Roman" w:cs="Times New Roman"/>
+                <w:sz w:val="24"/>
+                <w:szCs w:val="24"/>
+              </w:rPr>
+              <w:t>3:30pm-4:30pm</w:t>
+            </w:r>
+          </w:p>
+        </w:tc>
+        <w:tc>
+          <w:tcPr>
+            <w:tcW w:w="1144" w:type="pct"/>
             <w:tcBorders>
               <w:top w:val="single" w:sz="6" w:space="0" w:color="auto"/>
               <w:left w:val="single" w:sz="6" w:space="0" w:color="auto"/>
@@ -2389,755 +3238,7 @@
         </w:tc>
         <w:tc>
           <w:tcPr>
-            <w:tcW w:w="2704" w:type="pct"/>
-            <w:tcBorders>
-              <w:top w:val="single" w:sz="6" w:space="0" w:color="auto"/>
-              <w:left w:val="single" w:sz="6" w:space="0" w:color="auto"/>
-              <w:bottom w:val="single" w:sz="6" w:space="0" w:color="auto"/>
-              <w:right w:val="single" w:sz="6" w:space="0" w:color="auto"/>
-            </w:tcBorders>
-            <w:shd w:val="clear" w:color="auto" w:fill="auto"/>
-            <w:vAlign w:val="center"/>
-            <w:hideMark/>
-          </w:tcPr>
-          <w:p>
-            <w:pPr>
-              <w:spacing w:after="0" w:line="240" w:lineRule="auto"/>
-              <w:rPr>
-                <w:rFonts w:ascii="Times New Roman" w:eastAsia="Times New Roman" w:hAnsi="Times New Roman" w:cs="Times New Roman"/>
-                <w:sz w:val="24"/>
-                <w:szCs w:val="24"/>
-              </w:rPr>
-            </w:pPr>
-            <w:r>
-              <w:rPr>
-                <w:rFonts w:ascii="Times New Roman" w:eastAsia="Times New Roman" w:hAnsi="Times New Roman" w:cs="Times New Roman"/>
-                <w:sz w:val="24"/>
-                <w:szCs w:val="24"/>
-              </w:rPr>
-              <w:t>Q &amp; A</w:t>
-            </w:r>
-          </w:p>
-        </w:tc>
-      </w:tr>
-      <w:tr>
-        <w:tc>
-          <w:tcPr>
-            <w:tcW w:w="315" w:type="pct"/>
-            <w:tcBorders>
-              <w:top w:val="single" w:sz="6" w:space="0" w:color="auto"/>
-              <w:left w:val="single" w:sz="6" w:space="0" w:color="auto"/>
-              <w:bottom w:val="single" w:sz="6" w:space="0" w:color="auto"/>
-              <w:right w:val="single" w:sz="6" w:space="0" w:color="auto"/>
-            </w:tcBorders>
-            <w:shd w:val="clear" w:color="auto" w:fill="auto"/>
-            <w:vAlign w:val="center"/>
-            <w:hideMark/>
-          </w:tcPr>
-          <w:p>
-            <w:pPr>
-              <w:spacing w:after="0" w:line="240" w:lineRule="auto"/>
-              <w:rPr>
-                <w:rFonts w:ascii="Times New Roman" w:eastAsia="Times New Roman" w:hAnsi="Times New Roman" w:cs="Times New Roman"/>
-                <w:sz w:val="24"/>
-                <w:szCs w:val="24"/>
-              </w:rPr>
-            </w:pPr>
-          </w:p>
-        </w:tc>
-        <w:tc>
-          <w:tcPr>
-            <w:tcW w:w="813" w:type="pct"/>
-            <w:tcBorders>
-              <w:top w:val="single" w:sz="6" w:space="0" w:color="auto"/>
-              <w:left w:val="single" w:sz="6" w:space="0" w:color="auto"/>
-              <w:bottom w:val="single" w:sz="6" w:space="0" w:color="auto"/>
-              <w:right w:val="single" w:sz="6" w:space="0" w:color="auto"/>
-            </w:tcBorders>
-            <w:shd w:val="clear" w:color="auto" w:fill="auto"/>
-            <w:vAlign w:val="center"/>
-            <w:hideMark/>
-          </w:tcPr>
-          <w:p>
-            <w:pPr>
-              <w:spacing w:after="0" w:line="240" w:lineRule="auto"/>
-              <w:rPr>
-                <w:rFonts w:ascii="Times New Roman" w:eastAsia="Times New Roman" w:hAnsi="Times New Roman" w:cs="Times New Roman"/>
-                <w:sz w:val="20"/>
-                <w:szCs w:val="20"/>
-              </w:rPr>
-            </w:pPr>
-          </w:p>
-        </w:tc>
-        <w:tc>
-          <w:tcPr>
-            <w:tcW w:w="1168" w:type="pct"/>
-            <w:tcBorders>
-              <w:top w:val="single" w:sz="6" w:space="0" w:color="auto"/>
-              <w:left w:val="single" w:sz="6" w:space="0" w:color="auto"/>
-              <w:bottom w:val="single" w:sz="6" w:space="0" w:color="auto"/>
-              <w:right w:val="single" w:sz="6" w:space="0" w:color="auto"/>
-            </w:tcBorders>
-            <w:shd w:val="clear" w:color="auto" w:fill="auto"/>
-            <w:vAlign w:val="center"/>
-            <w:hideMark/>
-          </w:tcPr>
-          <w:p>
-            <w:pPr>
-              <w:spacing w:after="0" w:line="240" w:lineRule="auto"/>
-              <w:rPr>
-                <w:rFonts w:ascii="Times New Roman" w:eastAsia="Times New Roman" w:hAnsi="Times New Roman" w:cs="Times New Roman"/>
-                <w:sz w:val="20"/>
-                <w:szCs w:val="20"/>
-              </w:rPr>
-            </w:pPr>
-          </w:p>
-        </w:tc>
-        <w:tc>
-          <w:tcPr>
-            <w:tcW w:w="2704" w:type="pct"/>
-            <w:tcBorders>
-              <w:top w:val="single" w:sz="6" w:space="0" w:color="auto"/>
-              <w:left w:val="single" w:sz="6" w:space="0" w:color="auto"/>
-              <w:bottom w:val="single" w:sz="6" w:space="0" w:color="auto"/>
-              <w:right w:val="single" w:sz="6" w:space="0" w:color="auto"/>
-            </w:tcBorders>
-            <w:shd w:val="clear" w:color="auto" w:fill="auto"/>
-            <w:vAlign w:val="center"/>
-            <w:hideMark/>
-          </w:tcPr>
-          <w:p>
-            <w:pPr>
-              <w:spacing w:after="0" w:line="240" w:lineRule="auto"/>
-              <w:rPr>
-                <w:rFonts w:ascii="Times New Roman" w:eastAsia="Times New Roman" w:hAnsi="Times New Roman" w:cs="Times New Roman"/>
-                <w:sz w:val="20"/>
-                <w:szCs w:val="20"/>
-              </w:rPr>
-            </w:pPr>
-          </w:p>
-        </w:tc>
-      </w:tr>
-      <w:tr>
-        <w:tc>
-          <w:tcPr>
-            <w:tcW w:w="315" w:type="pct"/>
-            <w:tcBorders>
-              <w:top w:val="single" w:sz="6" w:space="0" w:color="auto"/>
-              <w:left w:val="single" w:sz="6" w:space="0" w:color="auto"/>
-              <w:bottom w:val="single" w:sz="6" w:space="0" w:color="auto"/>
-              <w:right w:val="single" w:sz="6" w:space="0" w:color="auto"/>
-            </w:tcBorders>
-            <w:shd w:val="clear" w:color="auto" w:fill="auto"/>
-            <w:vAlign w:val="center"/>
-            <w:hideMark/>
-          </w:tcPr>
-          <w:p>
-            <w:pPr>
-              <w:spacing w:after="0" w:line="240" w:lineRule="auto"/>
-              <w:rPr>
-                <w:rFonts w:ascii="Times New Roman" w:eastAsia="Times New Roman" w:hAnsi="Times New Roman" w:cs="Times New Roman"/>
-                <w:sz w:val="24"/>
-                <w:szCs w:val="24"/>
-              </w:rPr>
-            </w:pPr>
-            <w:r>
-              <w:rPr>
-                <w:rFonts w:ascii="Times New Roman" w:eastAsia="Times New Roman" w:hAnsi="Times New Roman" w:cs="Times New Roman"/>
-                <w:sz w:val="24"/>
-                <w:szCs w:val="24"/>
-              </w:rPr>
-              <w:t>Day 3</w:t>
-            </w:r>
-          </w:p>
-        </w:tc>
-        <w:tc>
-          <w:tcPr>
-            <w:tcW w:w="813" w:type="pct"/>
-            <w:tcBorders>
-              <w:top w:val="single" w:sz="6" w:space="0" w:color="auto"/>
-              <w:left w:val="single" w:sz="6" w:space="0" w:color="auto"/>
-              <w:bottom w:val="single" w:sz="6" w:space="0" w:color="auto"/>
-              <w:right w:val="single" w:sz="6" w:space="0" w:color="auto"/>
-            </w:tcBorders>
-            <w:shd w:val="clear" w:color="auto" w:fill="auto"/>
-            <w:vAlign w:val="center"/>
-            <w:hideMark/>
-          </w:tcPr>
-          <w:p>
-            <w:pPr>
-              <w:spacing w:after="0" w:line="240" w:lineRule="auto"/>
-              <w:rPr>
-                <w:rFonts w:ascii="Times New Roman" w:eastAsia="Times New Roman" w:hAnsi="Times New Roman" w:cs="Times New Roman"/>
-                <w:sz w:val="24"/>
-                <w:szCs w:val="24"/>
-              </w:rPr>
-            </w:pPr>
-            <w:r>
-              <w:rPr>
-                <w:rFonts w:ascii="Times New Roman" w:eastAsia="Times New Roman" w:hAnsi="Times New Roman" w:cs="Times New Roman"/>
-                <w:sz w:val="24"/>
-                <w:szCs w:val="24"/>
-              </w:rPr>
-              <w:t xml:space="preserve">9am-10am </w:t>
-            </w:r>
-          </w:p>
-        </w:tc>
-        <w:tc>
-          <w:tcPr>
-            <w:tcW w:w="1168" w:type="pct"/>
-            <w:tcBorders>
-              <w:top w:val="single" w:sz="6" w:space="0" w:color="auto"/>
-              <w:left w:val="single" w:sz="6" w:space="0" w:color="auto"/>
-              <w:bottom w:val="single" w:sz="6" w:space="0" w:color="auto"/>
-              <w:right w:val="single" w:sz="6" w:space="0" w:color="auto"/>
-            </w:tcBorders>
-            <w:shd w:val="clear" w:color="auto" w:fill="auto"/>
-            <w:vAlign w:val="center"/>
-            <w:hideMark/>
-          </w:tcPr>
-          <w:p>
-            <w:pPr>
-              <w:spacing w:after="0" w:line="240" w:lineRule="auto"/>
-              <w:rPr>
-                <w:rFonts w:ascii="Times New Roman" w:eastAsia="Times New Roman" w:hAnsi="Times New Roman" w:cs="Times New Roman"/>
-                <w:sz w:val="24"/>
-                <w:szCs w:val="24"/>
-              </w:rPr>
-            </w:pPr>
-            <w:r>
-              <w:rPr>
-                <w:rFonts w:ascii="Times New Roman" w:eastAsia="Times New Roman" w:hAnsi="Times New Roman" w:cs="Times New Roman"/>
-                <w:sz w:val="24"/>
-                <w:szCs w:val="24"/>
-              </w:rPr>
-              <w:t>In person using Zoom</w:t>
-            </w:r>
-          </w:p>
-        </w:tc>
-        <w:tc>
-          <w:tcPr>
-            <w:tcW w:w="2704" w:type="pct"/>
-            <w:tcBorders>
-              <w:top w:val="single" w:sz="6" w:space="0" w:color="auto"/>
-              <w:left w:val="single" w:sz="6" w:space="0" w:color="auto"/>
-              <w:bottom w:val="single" w:sz="6" w:space="0" w:color="auto"/>
-              <w:right w:val="single" w:sz="6" w:space="0" w:color="auto"/>
-            </w:tcBorders>
-            <w:shd w:val="clear" w:color="auto" w:fill="auto"/>
-            <w:vAlign w:val="center"/>
-            <w:hideMark/>
-          </w:tcPr>
-          <w:p>
-            <w:pPr>
-              <w:spacing w:after="0" w:line="240" w:lineRule="auto"/>
-              <w:rPr>
-                <w:rFonts w:ascii="Times New Roman" w:eastAsia="Times New Roman" w:hAnsi="Times New Roman" w:cs="Times New Roman"/>
-                <w:sz w:val="24"/>
-                <w:szCs w:val="24"/>
-              </w:rPr>
-            </w:pPr>
-            <w:r>
-              <w:rPr>
-                <w:rFonts w:ascii="Times New Roman" w:eastAsia="Times New Roman" w:hAnsi="Times New Roman" w:cs="Times New Roman"/>
-                <w:sz w:val="24"/>
-                <w:szCs w:val="24"/>
-              </w:rPr>
-              <w:t>Data analytics; Machine Learning</w:t>
-            </w:r>
-          </w:p>
-        </w:tc>
-      </w:tr>
-      <w:tr>
-        <w:tc>
-          <w:tcPr>
-            <w:tcW w:w="315" w:type="pct"/>
-            <w:tcBorders>
-              <w:top w:val="single" w:sz="6" w:space="0" w:color="auto"/>
-              <w:left w:val="single" w:sz="6" w:space="0" w:color="auto"/>
-              <w:bottom w:val="single" w:sz="6" w:space="0" w:color="auto"/>
-              <w:right w:val="single" w:sz="6" w:space="0" w:color="auto"/>
-            </w:tcBorders>
-            <w:shd w:val="clear" w:color="auto" w:fill="auto"/>
-            <w:vAlign w:val="center"/>
-            <w:hideMark/>
-          </w:tcPr>
-          <w:p>
-            <w:pPr>
-              <w:spacing w:after="0" w:line="240" w:lineRule="auto"/>
-              <w:rPr>
-                <w:rFonts w:ascii="Times New Roman" w:eastAsia="Times New Roman" w:hAnsi="Times New Roman" w:cs="Times New Roman"/>
-                <w:sz w:val="24"/>
-                <w:szCs w:val="24"/>
-              </w:rPr>
-            </w:pPr>
-          </w:p>
-        </w:tc>
-        <w:tc>
-          <w:tcPr>
-            <w:tcW w:w="813" w:type="pct"/>
-            <w:tcBorders>
-              <w:top w:val="single" w:sz="6" w:space="0" w:color="auto"/>
-              <w:left w:val="single" w:sz="6" w:space="0" w:color="auto"/>
-              <w:bottom w:val="single" w:sz="6" w:space="0" w:color="auto"/>
-              <w:right w:val="single" w:sz="6" w:space="0" w:color="auto"/>
-            </w:tcBorders>
-            <w:shd w:val="clear" w:color="auto" w:fill="auto"/>
-            <w:vAlign w:val="center"/>
-            <w:hideMark/>
-          </w:tcPr>
-          <w:p>
-            <w:pPr>
-              <w:spacing w:after="0" w:line="240" w:lineRule="auto"/>
-              <w:rPr>
-                <w:rFonts w:ascii="Times New Roman" w:eastAsia="Times New Roman" w:hAnsi="Times New Roman" w:cs="Times New Roman"/>
-                <w:sz w:val="24"/>
-                <w:szCs w:val="24"/>
-              </w:rPr>
-            </w:pPr>
-            <w:r>
-              <w:rPr>
-                <w:rFonts w:ascii="Times New Roman" w:eastAsia="Times New Roman" w:hAnsi="Times New Roman" w:cs="Times New Roman"/>
-                <w:sz w:val="24"/>
-                <w:szCs w:val="24"/>
-              </w:rPr>
-              <w:t>10am-noon</w:t>
-            </w:r>
-          </w:p>
-        </w:tc>
-        <w:tc>
-          <w:tcPr>
-            <w:tcW w:w="1168" w:type="pct"/>
-            <w:tcBorders>
-              <w:top w:val="single" w:sz="6" w:space="0" w:color="auto"/>
-              <w:left w:val="single" w:sz="6" w:space="0" w:color="auto"/>
-              <w:bottom w:val="single" w:sz="6" w:space="0" w:color="auto"/>
-              <w:right w:val="single" w:sz="6" w:space="0" w:color="auto"/>
-            </w:tcBorders>
-            <w:shd w:val="clear" w:color="auto" w:fill="auto"/>
-            <w:vAlign w:val="center"/>
-            <w:hideMark/>
-          </w:tcPr>
-          <w:p>
-            <w:pPr>
-              <w:spacing w:after="0" w:line="240" w:lineRule="auto"/>
-              <w:rPr>
-                <w:rFonts w:ascii="Times New Roman" w:eastAsia="Times New Roman" w:hAnsi="Times New Roman" w:cs="Times New Roman"/>
-                <w:sz w:val="24"/>
-                <w:szCs w:val="24"/>
-              </w:rPr>
-            </w:pPr>
-            <w:r>
-              <w:rPr>
-                <w:rFonts w:ascii="Times New Roman" w:eastAsia="Times New Roman" w:hAnsi="Times New Roman" w:cs="Times New Roman"/>
-                <w:sz w:val="24"/>
-                <w:szCs w:val="24"/>
-              </w:rPr>
-              <w:t>Asynchronous material</w:t>
-            </w:r>
-          </w:p>
-        </w:tc>
-        <w:tc>
-          <w:tcPr>
-            <w:tcW w:w="2704" w:type="pct"/>
-            <w:tcBorders>
-              <w:top w:val="single" w:sz="6" w:space="0" w:color="auto"/>
-              <w:left w:val="single" w:sz="6" w:space="0" w:color="auto"/>
-              <w:bottom w:val="single" w:sz="6" w:space="0" w:color="auto"/>
-              <w:right w:val="single" w:sz="6" w:space="0" w:color="auto"/>
-            </w:tcBorders>
-            <w:shd w:val="clear" w:color="auto" w:fill="auto"/>
-            <w:vAlign w:val="center"/>
-            <w:hideMark/>
-          </w:tcPr>
-          <w:p>
-            <w:pPr>
-              <w:spacing w:after="0" w:line="240" w:lineRule="auto"/>
-              <w:rPr>
-                <w:rFonts w:ascii="Times New Roman" w:eastAsia="Times New Roman" w:hAnsi="Times New Roman" w:cs="Times New Roman"/>
-                <w:sz w:val="24"/>
-                <w:szCs w:val="24"/>
-              </w:rPr>
-            </w:pPr>
-            <w:r>
-              <w:rPr>
-                <w:rFonts w:ascii="Times New Roman" w:eastAsia="Times New Roman" w:hAnsi="Times New Roman" w:cs="Times New Roman"/>
-                <w:sz w:val="24"/>
-                <w:szCs w:val="24"/>
-              </w:rPr>
-              <w:t>Data analytics; Machine Learning</w:t>
-            </w:r>
-          </w:p>
-        </w:tc>
-      </w:tr>
-      <w:tr>
-        <w:tc>
-          <w:tcPr>
-            <w:tcW w:w="315" w:type="pct"/>
-            <w:tcBorders>
-              <w:top w:val="single" w:sz="6" w:space="0" w:color="auto"/>
-              <w:left w:val="single" w:sz="6" w:space="0" w:color="auto"/>
-              <w:bottom w:val="single" w:sz="6" w:space="0" w:color="auto"/>
-              <w:right w:val="single" w:sz="6" w:space="0" w:color="auto"/>
-            </w:tcBorders>
-            <w:shd w:val="clear" w:color="auto" w:fill="auto"/>
-            <w:vAlign w:val="center"/>
-            <w:hideMark/>
-          </w:tcPr>
-          <w:p>
-            <w:pPr>
-              <w:spacing w:after="0" w:line="240" w:lineRule="auto"/>
-              <w:rPr>
-                <w:rFonts w:ascii="Times New Roman" w:eastAsia="Times New Roman" w:hAnsi="Times New Roman" w:cs="Times New Roman"/>
-                <w:sz w:val="24"/>
-                <w:szCs w:val="24"/>
-              </w:rPr>
-            </w:pPr>
-          </w:p>
-        </w:tc>
-        <w:tc>
-          <w:tcPr>
-            <w:tcW w:w="813" w:type="pct"/>
-            <w:tcBorders>
-              <w:top w:val="single" w:sz="6" w:space="0" w:color="auto"/>
-              <w:left w:val="single" w:sz="6" w:space="0" w:color="auto"/>
-              <w:bottom w:val="single" w:sz="6" w:space="0" w:color="auto"/>
-              <w:right w:val="single" w:sz="6" w:space="0" w:color="auto"/>
-            </w:tcBorders>
-            <w:shd w:val="clear" w:color="auto" w:fill="auto"/>
-            <w:vAlign w:val="center"/>
-            <w:hideMark/>
-          </w:tcPr>
-          <w:p>
-            <w:pPr>
-              <w:spacing w:after="0" w:line="240" w:lineRule="auto"/>
-              <w:rPr>
-                <w:rFonts w:ascii="Times New Roman" w:eastAsia="Times New Roman" w:hAnsi="Times New Roman" w:cs="Times New Roman"/>
-                <w:sz w:val="24"/>
-                <w:szCs w:val="24"/>
-              </w:rPr>
-            </w:pPr>
-            <w:r>
-              <w:rPr>
-                <w:rFonts w:ascii="Times New Roman" w:eastAsia="Times New Roman" w:hAnsi="Times New Roman" w:cs="Times New Roman"/>
-                <w:sz w:val="24"/>
-                <w:szCs w:val="24"/>
-              </w:rPr>
-              <w:t>1pm-2pm</w:t>
-            </w:r>
-          </w:p>
-        </w:tc>
-        <w:tc>
-          <w:tcPr>
-            <w:tcW w:w="1168" w:type="pct"/>
-            <w:tcBorders>
-              <w:top w:val="single" w:sz="6" w:space="0" w:color="auto"/>
-              <w:left w:val="single" w:sz="6" w:space="0" w:color="auto"/>
-              <w:bottom w:val="single" w:sz="6" w:space="0" w:color="auto"/>
-              <w:right w:val="single" w:sz="6" w:space="0" w:color="auto"/>
-            </w:tcBorders>
-            <w:shd w:val="clear" w:color="auto" w:fill="auto"/>
-            <w:vAlign w:val="center"/>
-            <w:hideMark/>
-          </w:tcPr>
-          <w:p>
-            <w:pPr>
-              <w:spacing w:after="0" w:line="240" w:lineRule="auto"/>
-              <w:rPr>
-                <w:rFonts w:ascii="Times New Roman" w:eastAsia="Times New Roman" w:hAnsi="Times New Roman" w:cs="Times New Roman"/>
-                <w:sz w:val="24"/>
-                <w:szCs w:val="24"/>
-              </w:rPr>
-            </w:pPr>
-            <w:r>
-              <w:rPr>
-                <w:rFonts w:ascii="Times New Roman" w:eastAsia="Times New Roman" w:hAnsi="Times New Roman" w:cs="Times New Roman"/>
-                <w:sz w:val="24"/>
-                <w:szCs w:val="24"/>
-              </w:rPr>
-              <w:t>In person using Zoom</w:t>
-            </w:r>
-          </w:p>
-        </w:tc>
-        <w:tc>
-          <w:tcPr>
-            <w:tcW w:w="2704" w:type="pct"/>
-            <w:tcBorders>
-              <w:top w:val="single" w:sz="6" w:space="0" w:color="auto"/>
-              <w:left w:val="single" w:sz="6" w:space="0" w:color="auto"/>
-              <w:bottom w:val="single" w:sz="6" w:space="0" w:color="auto"/>
-              <w:right w:val="single" w:sz="6" w:space="0" w:color="auto"/>
-            </w:tcBorders>
-            <w:shd w:val="clear" w:color="auto" w:fill="auto"/>
-            <w:vAlign w:val="center"/>
-            <w:hideMark/>
-          </w:tcPr>
-          <w:p>
-            <w:pPr>
-              <w:spacing w:after="0" w:line="240" w:lineRule="auto"/>
-              <w:rPr>
-                <w:rFonts w:ascii="Times New Roman" w:eastAsia="Times New Roman" w:hAnsi="Times New Roman" w:cs="Times New Roman"/>
-                <w:sz w:val="24"/>
-                <w:szCs w:val="24"/>
-              </w:rPr>
-            </w:pPr>
-            <w:r>
-              <w:rPr>
-                <w:rFonts w:ascii="Times New Roman" w:eastAsia="Times New Roman" w:hAnsi="Times New Roman" w:cs="Times New Roman"/>
-                <w:sz w:val="24"/>
-                <w:szCs w:val="24"/>
-              </w:rPr>
-              <w:t>Regular Expression introduction</w:t>
-            </w:r>
-            <w:r>
-              <w:rPr>
-                <w:rFonts w:ascii="Times New Roman" w:eastAsia="Times New Roman" w:hAnsi="Times New Roman" w:cs="Times New Roman"/>
-                <w:sz w:val="24"/>
-                <w:szCs w:val="24"/>
-              </w:rPr>
-              <w:t xml:space="preserve">; </w:t>
-            </w:r>
-            <w:r>
-              <w:rPr>
-                <w:rFonts w:ascii="Times New Roman" w:eastAsia="Times New Roman" w:hAnsi="Times New Roman" w:cs="Times New Roman"/>
-                <w:sz w:val="24"/>
-                <w:szCs w:val="24"/>
-              </w:rPr>
-              <w:br/>
-            </w:r>
-            <w:r>
-              <w:rPr>
-                <w:rFonts w:ascii="Times New Roman" w:eastAsia="Times New Roman" w:hAnsi="Times New Roman" w:cs="Times New Roman"/>
-                <w:sz w:val="24"/>
-                <w:szCs w:val="24"/>
-              </w:rPr>
-              <w:t>Introduction to bioinformatics</w:t>
-            </w:r>
-          </w:p>
-        </w:tc>
-      </w:tr>
-      <w:tr>
-        <w:tc>
-          <w:tcPr>
-            <w:tcW w:w="315" w:type="pct"/>
-            <w:tcBorders>
-              <w:top w:val="single" w:sz="6" w:space="0" w:color="auto"/>
-              <w:left w:val="single" w:sz="6" w:space="0" w:color="auto"/>
-              <w:bottom w:val="single" w:sz="6" w:space="0" w:color="auto"/>
-              <w:right w:val="single" w:sz="6" w:space="0" w:color="auto"/>
-            </w:tcBorders>
-            <w:shd w:val="clear" w:color="auto" w:fill="auto"/>
-            <w:vAlign w:val="center"/>
-            <w:hideMark/>
-          </w:tcPr>
-          <w:p>
-            <w:pPr>
-              <w:spacing w:after="0" w:line="240" w:lineRule="auto"/>
-              <w:rPr>
-                <w:rFonts w:ascii="Times New Roman" w:eastAsia="Times New Roman" w:hAnsi="Times New Roman" w:cs="Times New Roman"/>
-                <w:sz w:val="24"/>
-                <w:szCs w:val="24"/>
-              </w:rPr>
-            </w:pPr>
-          </w:p>
-        </w:tc>
-        <w:tc>
-          <w:tcPr>
-            <w:tcW w:w="813" w:type="pct"/>
-            <w:tcBorders>
-              <w:top w:val="single" w:sz="6" w:space="0" w:color="auto"/>
-              <w:left w:val="single" w:sz="6" w:space="0" w:color="auto"/>
-              <w:bottom w:val="single" w:sz="6" w:space="0" w:color="auto"/>
-              <w:right w:val="single" w:sz="6" w:space="0" w:color="auto"/>
-            </w:tcBorders>
-            <w:shd w:val="clear" w:color="auto" w:fill="auto"/>
-            <w:vAlign w:val="center"/>
-            <w:hideMark/>
-          </w:tcPr>
-          <w:p>
-            <w:pPr>
-              <w:spacing w:after="0" w:line="240" w:lineRule="auto"/>
-              <w:rPr>
-                <w:rFonts w:ascii="Times New Roman" w:eastAsia="Times New Roman" w:hAnsi="Times New Roman" w:cs="Times New Roman"/>
-                <w:sz w:val="24"/>
-                <w:szCs w:val="24"/>
-              </w:rPr>
-            </w:pPr>
-            <w:r>
-              <w:rPr>
-                <w:rFonts w:ascii="Times New Roman" w:eastAsia="Times New Roman" w:hAnsi="Times New Roman" w:cs="Times New Roman"/>
-                <w:sz w:val="24"/>
-                <w:szCs w:val="24"/>
-              </w:rPr>
-              <w:t>2pm-3:30pm</w:t>
-            </w:r>
-          </w:p>
-        </w:tc>
-        <w:tc>
-          <w:tcPr>
-            <w:tcW w:w="1168" w:type="pct"/>
-            <w:tcBorders>
-              <w:top w:val="single" w:sz="6" w:space="0" w:color="auto"/>
-              <w:left w:val="single" w:sz="6" w:space="0" w:color="auto"/>
-              <w:bottom w:val="single" w:sz="6" w:space="0" w:color="auto"/>
-              <w:right w:val="single" w:sz="6" w:space="0" w:color="auto"/>
-            </w:tcBorders>
-            <w:shd w:val="clear" w:color="auto" w:fill="auto"/>
-            <w:vAlign w:val="center"/>
-            <w:hideMark/>
-          </w:tcPr>
-          <w:p>
-            <w:pPr>
-              <w:spacing w:after="0" w:line="240" w:lineRule="auto"/>
-              <w:rPr>
-                <w:rFonts w:ascii="Times New Roman" w:eastAsia="Times New Roman" w:hAnsi="Times New Roman" w:cs="Times New Roman"/>
-                <w:sz w:val="24"/>
-                <w:szCs w:val="24"/>
-              </w:rPr>
-            </w:pPr>
-            <w:r>
-              <w:rPr>
-                <w:rFonts w:ascii="Times New Roman" w:eastAsia="Times New Roman" w:hAnsi="Times New Roman" w:cs="Times New Roman"/>
-                <w:sz w:val="24"/>
-                <w:szCs w:val="24"/>
-              </w:rPr>
-              <w:t>Asynchronous material</w:t>
-            </w:r>
-          </w:p>
-        </w:tc>
-        <w:tc>
-          <w:tcPr>
-            <w:tcW w:w="2704" w:type="pct"/>
-            <w:tcBorders>
-              <w:top w:val="single" w:sz="6" w:space="0" w:color="auto"/>
-              <w:left w:val="single" w:sz="6" w:space="0" w:color="auto"/>
-              <w:bottom w:val="single" w:sz="6" w:space="0" w:color="auto"/>
-              <w:right w:val="single" w:sz="6" w:space="0" w:color="auto"/>
-            </w:tcBorders>
-            <w:shd w:val="clear" w:color="auto" w:fill="auto"/>
-            <w:vAlign w:val="center"/>
-            <w:hideMark/>
-          </w:tcPr>
-          <w:p>
-            <w:pPr>
-              <w:spacing w:after="0" w:line="240" w:lineRule="auto"/>
-              <w:rPr>
-                <w:rFonts w:ascii="Times New Roman" w:eastAsia="Times New Roman" w:hAnsi="Times New Roman" w:cs="Times New Roman"/>
-                <w:sz w:val="24"/>
-                <w:szCs w:val="24"/>
-              </w:rPr>
-            </w:pPr>
-            <w:r>
-              <w:rPr>
-                <w:rFonts w:ascii="Times New Roman" w:eastAsia="Times New Roman" w:hAnsi="Times New Roman" w:cs="Times New Roman"/>
-                <w:sz w:val="24"/>
-                <w:szCs w:val="24"/>
-              </w:rPr>
-              <w:t>Introduction to bioinformatics</w:t>
-            </w:r>
-            <w:r>
-              <w:rPr>
-                <w:rFonts w:ascii="Times New Roman" w:eastAsia="Times New Roman" w:hAnsi="Times New Roman" w:cs="Times New Roman"/>
-                <w:sz w:val="24"/>
-                <w:szCs w:val="24"/>
-              </w:rPr>
-              <w:br/>
-            </w:r>
-          </w:p>
-        </w:tc>
-      </w:tr>
-      <w:tr>
-        <w:tc>
-          <w:tcPr>
-            <w:tcW w:w="315" w:type="pct"/>
-            <w:tcBorders>
-              <w:top w:val="single" w:sz="6" w:space="0" w:color="auto"/>
-              <w:left w:val="single" w:sz="6" w:space="0" w:color="auto"/>
-              <w:bottom w:val="single" w:sz="6" w:space="0" w:color="auto"/>
-              <w:right w:val="single" w:sz="6" w:space="0" w:color="auto"/>
-            </w:tcBorders>
-            <w:shd w:val="clear" w:color="auto" w:fill="auto"/>
-            <w:vAlign w:val="center"/>
-            <w:hideMark/>
-          </w:tcPr>
-          <w:p>
-            <w:pPr>
-              <w:spacing w:after="0" w:line="240" w:lineRule="auto"/>
-              <w:rPr>
-                <w:rFonts w:ascii="Times New Roman" w:eastAsia="Times New Roman" w:hAnsi="Times New Roman" w:cs="Times New Roman"/>
-                <w:sz w:val="24"/>
-                <w:szCs w:val="24"/>
-              </w:rPr>
-            </w:pPr>
-          </w:p>
-        </w:tc>
-        <w:tc>
-          <w:tcPr>
-            <w:tcW w:w="813" w:type="pct"/>
-            <w:tcBorders>
-              <w:top w:val="single" w:sz="6" w:space="0" w:color="auto"/>
-              <w:left w:val="single" w:sz="6" w:space="0" w:color="auto"/>
-              <w:bottom w:val="single" w:sz="6" w:space="0" w:color="auto"/>
-              <w:right w:val="single" w:sz="6" w:space="0" w:color="auto"/>
-            </w:tcBorders>
-            <w:shd w:val="clear" w:color="auto" w:fill="auto"/>
-            <w:vAlign w:val="center"/>
-            <w:hideMark/>
-          </w:tcPr>
-          <w:p>
-            <w:pPr>
-              <w:spacing w:after="0" w:line="240" w:lineRule="auto"/>
-              <w:rPr>
-                <w:rFonts w:ascii="Times New Roman" w:eastAsia="Times New Roman" w:hAnsi="Times New Roman" w:cs="Times New Roman"/>
-                <w:sz w:val="24"/>
-                <w:szCs w:val="24"/>
-              </w:rPr>
-            </w:pPr>
-            <w:r>
-              <w:rPr>
-                <w:rFonts w:ascii="Times New Roman" w:eastAsia="Times New Roman" w:hAnsi="Times New Roman" w:cs="Times New Roman"/>
-                <w:sz w:val="24"/>
-                <w:szCs w:val="24"/>
-              </w:rPr>
-              <w:t>3:30pm-4:30pm</w:t>
-            </w:r>
-          </w:p>
-        </w:tc>
-        <w:tc>
-          <w:tcPr>
-            <w:tcW w:w="1168" w:type="pct"/>
-            <w:tcBorders>
-              <w:top w:val="single" w:sz="6" w:space="0" w:color="auto"/>
-              <w:left w:val="single" w:sz="6" w:space="0" w:color="auto"/>
-              <w:bottom w:val="single" w:sz="6" w:space="0" w:color="auto"/>
-              <w:right w:val="single" w:sz="6" w:space="0" w:color="auto"/>
-            </w:tcBorders>
-            <w:shd w:val="clear" w:color="auto" w:fill="auto"/>
-            <w:vAlign w:val="center"/>
-            <w:hideMark/>
-          </w:tcPr>
-          <w:p>
-            <w:pPr>
-              <w:spacing w:after="0" w:line="240" w:lineRule="auto"/>
-              <w:rPr>
-                <w:rFonts w:ascii="Times New Roman" w:eastAsia="Times New Roman" w:hAnsi="Times New Roman" w:cs="Times New Roman"/>
-                <w:sz w:val="24"/>
-                <w:szCs w:val="24"/>
-              </w:rPr>
-            </w:pPr>
-            <w:r>
-              <w:rPr>
-                <w:rFonts w:ascii="Times New Roman" w:eastAsia="Times New Roman" w:hAnsi="Times New Roman" w:cs="Times New Roman"/>
-                <w:sz w:val="24"/>
-                <w:szCs w:val="24"/>
-              </w:rPr>
-              <w:t>In-person using Zoom</w:t>
-            </w:r>
-          </w:p>
-        </w:tc>
-        <w:tc>
-          <w:tcPr>
-            <w:tcW w:w="2704" w:type="pct"/>
+            <w:tcW w:w="2526" w:type="pct"/>
             <w:tcBorders>
               <w:top w:val="single" w:sz="6" w:space="0" w:color="auto"/>
               <w:left w:val="single" w:sz="6" w:space="0" w:color="auto"/>
@@ -3342,7 +3443,15 @@
           <w:sz w:val="24"/>
           <w:szCs w:val="24"/>
         </w:rPr>
-        <w:t>A: You will not need to know programming or Python to do this workshop. However, some familiarity with general programming concepts or some experience with a scripted language like R, SAS, Stata or Java would be very useful to pick up concepts, due to the pace of the workshop. We’ll try my best to explain the basic concepts thoroughly.</w:t>
+        <w:t>A: You will not need to know programming or Python to do this workshop. However, some familiarity with general programming concepts or some experience with a scripted language like R, SAS, Stata or Java would be very useful to pick up concepts, due to the pace of the workshop. We’ll try to explain the basic concepts thoroughly</w:t>
+      </w:r>
+      <w:r>
+        <w:rPr>
+          <w:rFonts w:ascii="Times New Roman" w:eastAsia="Times New Roman" w:hAnsi="Times New Roman" w:cs="Times New Roman"/>
+          <w:sz w:val="24"/>
+          <w:szCs w:val="24"/>
+        </w:rPr>
+        <w:t>, but this workshop is designed with the assumption of attendees having computer literacy.</w:t>
       </w:r>
     </w:p>
     <w:p>
@@ -3403,7 +3512,7 @@
           <w:szCs w:val="24"/>
         </w:rPr>
         <w:lastRenderedPageBreak/>
-        <w:t>Q: Do you expect me to finish the asynchronous sections before coming to the evening Q &amp; A session?</w:t>
+        <w:t>Q: Do you expect me to finish the asynchronous sections before coming to the Q &amp; A session?</w:t>
       </w:r>
     </w:p>
     <w:p>
@@ -3441,7 +3550,31 @@
           <w:sz w:val="24"/>
           <w:szCs w:val="24"/>
         </w:rPr>
-        <w:t xml:space="preserve"> If a question is answered in the material, we’ll just refer back to it, unless further explanation is needed. We do expect engagement with the material and finishing the progress checks before coming to Q &amp; A. This is in the interests of respecting everyone’s time. We will have a hard stop each evening at 5pm for Q &amp; A so that both you and we can rest and recharge for the following day, and you have some opportunity to digest material. </w:t>
+        <w:t xml:space="preserve"> </w:t>
+      </w:r>
+      <w:r>
+        <w:rPr>
+          <w:rFonts w:ascii="Times New Roman" w:eastAsia="Times New Roman" w:hAnsi="Times New Roman" w:cs="Times New Roman"/>
+          <w:sz w:val="24"/>
+          <w:szCs w:val="24"/>
+        </w:rPr>
+        <w:t xml:space="preserve">However, we recognize that people work at different paces and if it is not possible for you to finish the work it is alright. </w:t>
+      </w:r>
+      <w:r>
+        <w:rPr>
+          <w:rFonts w:ascii="Times New Roman" w:eastAsia="Times New Roman" w:hAnsi="Times New Roman" w:cs="Times New Roman"/>
+          <w:sz w:val="24"/>
+          <w:szCs w:val="24"/>
+        </w:rPr>
+        <w:t xml:space="preserve">We will have a hard stop each evening at 5pm for so that both you and we can rest and recharge for the following day, and you have some opportunity to digest material. </w:t>
+      </w:r>
+      <w:r>
+        <w:rPr>
+          <w:rFonts w:ascii="Times New Roman" w:eastAsia="Times New Roman" w:hAnsi="Times New Roman" w:cs="Times New Roman"/>
+          <w:sz w:val="24"/>
+          <w:szCs w:val="24"/>
+        </w:rPr>
+        <w:t xml:space="preserve">Keeping up with the material will allow you to get the most out of the workshop as days 2 and 3 build on the first day. </w:t>
       </w:r>
     </w:p>
     <w:p>
@@ -3481,7 +3614,41 @@
           <w:sz w:val="24"/>
           <w:szCs w:val="24"/>
         </w:rPr>
-        <w:t xml:space="preserve">A: We will be available from 8 am to 6 pm each day for questions/comments/explanations on Slack. If there are questions/comments sent after 6pm we’ll answer them based on my time availability that evening, but will definitely address them before the next day’s session. For the two days after the workshop, we will answer all queries, but maybe not as immediately; you can expect responses around lunch time and at the end of the day. </w:t>
+        <w:t>A: We will be available from 8</w:t>
+      </w:r>
+      <w:r>
+        <w:rPr>
+          <w:rFonts w:ascii="Times New Roman" w:eastAsia="Times New Roman" w:hAnsi="Times New Roman" w:cs="Times New Roman"/>
+          <w:sz w:val="24"/>
+          <w:szCs w:val="24"/>
+        </w:rPr>
+        <w:t>:30</w:t>
+      </w:r>
+      <w:r>
+        <w:rPr>
+          <w:rFonts w:ascii="Times New Roman" w:eastAsia="Times New Roman" w:hAnsi="Times New Roman" w:cs="Times New Roman"/>
+          <w:sz w:val="24"/>
+          <w:szCs w:val="24"/>
+        </w:rPr>
+        <w:t xml:space="preserve"> am to 6 pm each day for questions/comments/explanations on Slack. If there are questions/comments sent after 6pm we’ll answer them based on time availability that </w:t>
+      </w:r>
+      <w:proofErr w:type="gramStart"/>
+      <w:r>
+        <w:rPr>
+          <w:rFonts w:ascii="Times New Roman" w:eastAsia="Times New Roman" w:hAnsi="Times New Roman" w:cs="Times New Roman"/>
+          <w:sz w:val="24"/>
+          <w:szCs w:val="24"/>
+        </w:rPr>
+        <w:t>evening, but</w:t>
+      </w:r>
+      <w:proofErr w:type="gramEnd"/>
+      <w:r>
+        <w:rPr>
+          <w:rFonts w:ascii="Times New Roman" w:eastAsia="Times New Roman" w:hAnsi="Times New Roman" w:cs="Times New Roman"/>
+          <w:sz w:val="24"/>
+          <w:szCs w:val="24"/>
+        </w:rPr>
+        <w:t xml:space="preserve"> will definitely address them before the next day’s session. For the two days after the workshop, we will answer all queries, but maybe not as immediately; you can expect responses around lunch time and at the end of the day. </w:t>
       </w:r>
     </w:p>
     <w:p/>
@@ -3553,22 +3720,25 @@
       <w:pStyle w:val="Header"/>
     </w:pPr>
     <w:r>
-      <w:t>December</w:t>
+      <w:t xml:space="preserve">March </w:t>
     </w:r>
     <w:r>
-      <w:t xml:space="preserve"> </w:t>
+      <w:t>1</w:t>
     </w:r>
     <w:r>
-      <w:t>15</w:t>
+      <w:t>7</w:t>
     </w:r>
     <w:r>
       <w:t>-1</w:t>
     </w:r>
     <w:r>
-      <w:t>7</w:t>
+      <w:t>9</w:t>
     </w:r>
     <w:r>
-      <w:t>, 2020</w:t>
+      <w:t>, 202</w:t>
+    </w:r>
+    <w:r>
+      <w:t>1</w:t>
     </w:r>
   </w:p>
 </w:hdr>

</xml_diff>